<commit_message>
SEM 5 - 28/11/2023
</commit_message>
<xml_diff>
--- a/SEM 5/AJP/Documentation/AJPEXP11.docx
+++ b/SEM 5/AJP/Documentation/AJPEXP11.docx
@@ -1,6 +1,6 @@
 
 <file path=word/document.xml><?xml version="1.0" encoding="utf-8"?>
-<w:document xmlns:wpc="http://schemas.microsoft.com/office/word/2010/wordprocessingCanvas" xmlns:cx="http://schemas.microsoft.com/office/drawing/2014/chartex" xmlns:mc="http://schemas.openxmlformats.org/markup-compatibility/2006" xmlns:o="urn:schemas-microsoft-com:office:office" xmlns:r="http://schemas.openxmlformats.org/officeDocument/2006/relationships" xmlns:m="http://schemas.openxmlformats.org/officeDocument/2006/math" xmlns:v="urn:schemas-microsoft-com:vml" xmlns:wp14="http://schemas.microsoft.com/office/word/2010/wordprocessingDrawing" xmlns:wp="http://schemas.openxmlformats.org/drawingml/2006/wordprocessingDrawing" xmlns:w10="urn:schemas-microsoft-com:office:word" xmlns:w="http://schemas.openxmlformats.org/wordprocessingml/2006/main" xmlns:w14="http://schemas.microsoft.com/office/word/2010/wordml" xmlns:w15="http://schemas.microsoft.com/office/word/2012/wordml" xmlns:w16se="http://schemas.microsoft.com/office/word/2015/wordml/symex" xmlns:wpg="http://schemas.microsoft.com/office/word/2010/wordprocessingGroup" xmlns:wpi="http://schemas.microsoft.com/office/word/2010/wordprocessingInk" xmlns:wne="http://schemas.microsoft.com/office/word/2006/wordml" xmlns:wps="http://schemas.microsoft.com/office/word/2010/wordprocessingShape" mc:Ignorable="w14 w15 w16se wp14">
+<w:document xmlns:wpc="http://schemas.microsoft.com/office/word/2010/wordprocessingCanvas" xmlns:cx="http://schemas.microsoft.com/office/drawing/2014/chartex" xmlns:cx1="http://schemas.microsoft.com/office/drawing/2015/9/8/chartex" xmlns:cx2="http://schemas.microsoft.com/office/drawing/2015/10/21/chartex" xmlns:cx3="http://schemas.microsoft.com/office/drawing/2016/5/9/chartex" xmlns:cx4="http://schemas.microsoft.com/office/drawing/2016/5/10/chartex" xmlns:cx5="http://schemas.microsoft.com/office/drawing/2016/5/11/chartex" xmlns:cx6="http://schemas.microsoft.com/office/drawing/2016/5/12/chartex" xmlns:cx7="http://schemas.microsoft.com/office/drawing/2016/5/13/chartex" xmlns:cx8="http://schemas.microsoft.com/office/drawing/2016/5/14/chartex" xmlns:mc="http://schemas.openxmlformats.org/markup-compatibility/2006" xmlns:aink="http://schemas.microsoft.com/office/drawing/2016/ink" xmlns:am3d="http://schemas.microsoft.com/office/drawing/2017/model3d" xmlns:o="urn:schemas-microsoft-com:office:office" xmlns:r="http://schemas.openxmlformats.org/officeDocument/2006/relationships" xmlns:m="http://schemas.openxmlformats.org/officeDocument/2006/math" xmlns:v="urn:schemas-microsoft-com:vml" xmlns:wp14="http://schemas.microsoft.com/office/word/2010/wordprocessingDrawing" xmlns:wp="http://schemas.openxmlformats.org/drawingml/2006/wordprocessingDrawing" xmlns:w10="urn:schemas-microsoft-com:office:word" xmlns:w="http://schemas.openxmlformats.org/wordprocessingml/2006/main" xmlns:w14="http://schemas.microsoft.com/office/word/2010/wordml" xmlns:w15="http://schemas.microsoft.com/office/word/2012/wordml" xmlns:w16cex="http://schemas.microsoft.com/office/word/2018/wordml/cex" xmlns:w16cid="http://schemas.microsoft.com/office/word/2016/wordml/cid" xmlns:w16="http://schemas.microsoft.com/office/word/2018/wordml" xmlns:w16sdtdh="http://schemas.microsoft.com/office/word/2020/wordml/sdtdatahash" xmlns:w16se="http://schemas.microsoft.com/office/word/2015/wordml/symex" xmlns:wpg="http://schemas.microsoft.com/office/word/2010/wordprocessingGroup" xmlns:wpi="http://schemas.microsoft.com/office/word/2010/wordprocessingInk" xmlns:wne="http://schemas.microsoft.com/office/word/2006/wordml" xmlns:wps="http://schemas.microsoft.com/office/word/2010/wordprocessingShape" mc:Ignorable="w14 w15 w16se w16cid w16 w16cex w16sdtdh wp14">
   <w:body>
     <w:p>
       <w:pPr>
@@ -195,35 +195,106 @@
           <w:color w:val="000000" w:themeColor="text1"/>
           <w:sz w:val="18"/>
         </w:rPr>
-        <w:lastRenderedPageBreak/>
-        <w:t>import javax.swing.*;</w:t>
-      </w:r>
-      <w:r>
-        <w:rPr>
-          <w:rFonts w:ascii="Cascadia Code" w:eastAsia="Microsoft JhengHei Light" w:hAnsi="Cascadia Code" w:cs="Cascadia Code"/>
-          <w:color w:val="000000" w:themeColor="text1"/>
-          <w:sz w:val="18"/>
-        </w:rPr>
-        <w:br/>
-        <w:t>import java.awt.*;</w:t>
-      </w:r>
-      <w:r>
-        <w:rPr>
-          <w:rFonts w:ascii="Cascadia Code" w:eastAsia="Microsoft JhengHei Light" w:hAnsi="Cascadia Code" w:cs="Cascadia Code"/>
-          <w:color w:val="000000" w:themeColor="text1"/>
-          <w:sz w:val="18"/>
-        </w:rPr>
-        <w:br/>
-        <w:t>import java.awt.event.ActionEvent;</w:t>
-      </w:r>
-      <w:r>
-        <w:rPr>
-          <w:rFonts w:ascii="Cascadia Code" w:eastAsia="Microsoft JhengHei Light" w:hAnsi="Cascadia Code" w:cs="Cascadia Code"/>
-          <w:color w:val="000000" w:themeColor="text1"/>
-          <w:sz w:val="18"/>
-        </w:rPr>
-        <w:br/>
-        <w:t>import java.awt.event.ActionListener;</w:t>
+        <w:t xml:space="preserve">import </w:t>
+      </w:r>
+      <w:proofErr w:type="spellStart"/>
+      <w:r>
+        <w:rPr>
+          <w:rFonts w:ascii="Cascadia Code" w:eastAsia="Microsoft JhengHei Light" w:hAnsi="Cascadia Code" w:cs="Cascadia Code"/>
+          <w:color w:val="000000" w:themeColor="text1"/>
+          <w:sz w:val="18"/>
+        </w:rPr>
+        <w:t>javax.swing</w:t>
+      </w:r>
+      <w:proofErr w:type="spellEnd"/>
+      <w:r>
+        <w:rPr>
+          <w:rFonts w:ascii="Cascadia Code" w:eastAsia="Microsoft JhengHei Light" w:hAnsi="Cascadia Code" w:cs="Cascadia Code"/>
+          <w:color w:val="000000" w:themeColor="text1"/>
+          <w:sz w:val="18"/>
+        </w:rPr>
+        <w:t>.*;</w:t>
+      </w:r>
+      <w:r>
+        <w:rPr>
+          <w:rFonts w:ascii="Cascadia Code" w:eastAsia="Microsoft JhengHei Light" w:hAnsi="Cascadia Code" w:cs="Cascadia Code"/>
+          <w:color w:val="000000" w:themeColor="text1"/>
+          <w:sz w:val="18"/>
+        </w:rPr>
+        <w:br/>
+        <w:t xml:space="preserve">import </w:t>
+      </w:r>
+      <w:proofErr w:type="spellStart"/>
+      <w:r>
+        <w:rPr>
+          <w:rFonts w:ascii="Cascadia Code" w:eastAsia="Microsoft JhengHei Light" w:hAnsi="Cascadia Code" w:cs="Cascadia Code"/>
+          <w:color w:val="000000" w:themeColor="text1"/>
+          <w:sz w:val="18"/>
+        </w:rPr>
+        <w:t>java.awt</w:t>
+      </w:r>
+      <w:proofErr w:type="spellEnd"/>
+      <w:r>
+        <w:rPr>
+          <w:rFonts w:ascii="Cascadia Code" w:eastAsia="Microsoft JhengHei Light" w:hAnsi="Cascadia Code" w:cs="Cascadia Code"/>
+          <w:color w:val="000000" w:themeColor="text1"/>
+          <w:sz w:val="18"/>
+        </w:rPr>
+        <w:t>.*;</w:t>
+      </w:r>
+      <w:r>
+        <w:rPr>
+          <w:rFonts w:ascii="Cascadia Code" w:eastAsia="Microsoft JhengHei Light" w:hAnsi="Cascadia Code" w:cs="Cascadia Code"/>
+          <w:color w:val="000000" w:themeColor="text1"/>
+          <w:sz w:val="18"/>
+        </w:rPr>
+        <w:br/>
+        <w:t xml:space="preserve">import </w:t>
+      </w:r>
+      <w:proofErr w:type="spellStart"/>
+      <w:r>
+        <w:rPr>
+          <w:rFonts w:ascii="Cascadia Code" w:eastAsia="Microsoft JhengHei Light" w:hAnsi="Cascadia Code" w:cs="Cascadia Code"/>
+          <w:color w:val="000000" w:themeColor="text1"/>
+          <w:sz w:val="18"/>
+        </w:rPr>
+        <w:t>java.awt.event.ActionEvent</w:t>
+      </w:r>
+      <w:proofErr w:type="spellEnd"/>
+      <w:r>
+        <w:rPr>
+          <w:rFonts w:ascii="Cascadia Code" w:eastAsia="Microsoft JhengHei Light" w:hAnsi="Cascadia Code" w:cs="Cascadia Code"/>
+          <w:color w:val="000000" w:themeColor="text1"/>
+          <w:sz w:val="18"/>
+        </w:rPr>
+        <w:t>;</w:t>
+      </w:r>
+      <w:r>
+        <w:rPr>
+          <w:rFonts w:ascii="Cascadia Code" w:eastAsia="Microsoft JhengHei Light" w:hAnsi="Cascadia Code" w:cs="Cascadia Code"/>
+          <w:color w:val="000000" w:themeColor="text1"/>
+          <w:sz w:val="18"/>
+        </w:rPr>
+        <w:br/>
+        <w:t xml:space="preserve">import </w:t>
+      </w:r>
+      <w:proofErr w:type="spellStart"/>
+      <w:r>
+        <w:rPr>
+          <w:rFonts w:ascii="Cascadia Code" w:eastAsia="Microsoft JhengHei Light" w:hAnsi="Cascadia Code" w:cs="Cascadia Code"/>
+          <w:color w:val="000000" w:themeColor="text1"/>
+          <w:sz w:val="18"/>
+        </w:rPr>
+        <w:t>java.awt.event.ActionListener</w:t>
+      </w:r>
+      <w:proofErr w:type="spellEnd"/>
+      <w:r>
+        <w:rPr>
+          <w:rFonts w:ascii="Cascadia Code" w:eastAsia="Microsoft JhengHei Light" w:hAnsi="Cascadia Code" w:cs="Cascadia Code"/>
+          <w:color w:val="000000" w:themeColor="text1"/>
+          <w:sz w:val="18"/>
+        </w:rPr>
+        <w:t>;</w:t>
       </w:r>
       <w:r>
         <w:rPr>
@@ -249,7 +320,25 @@
           <w:sz w:val="18"/>
         </w:rPr>
         <w:br/>
-        <w:t xml:space="preserve">    private int clickCount = 0;</w:t>
+        <w:t xml:space="preserve">    private int </w:t>
+      </w:r>
+      <w:proofErr w:type="spellStart"/>
+      <w:r>
+        <w:rPr>
+          <w:rFonts w:ascii="Cascadia Code" w:eastAsia="Microsoft JhengHei Light" w:hAnsi="Cascadia Code" w:cs="Cascadia Code"/>
+          <w:color w:val="000000" w:themeColor="text1"/>
+          <w:sz w:val="18"/>
+        </w:rPr>
+        <w:t>clickCount</w:t>
+      </w:r>
+      <w:proofErr w:type="spellEnd"/>
+      <w:r>
+        <w:rPr>
+          <w:rFonts w:ascii="Cascadia Code" w:eastAsia="Microsoft JhengHei Light" w:hAnsi="Cascadia Code" w:cs="Cascadia Code"/>
+          <w:color w:val="000000" w:themeColor="text1"/>
+          <w:sz w:val="18"/>
+        </w:rPr>
+        <w:t xml:space="preserve"> = 0;</w:t>
       </w:r>
       <w:r>
         <w:rPr>
@@ -275,7 +364,70 @@
           <w:sz w:val="18"/>
         </w:rPr>
         <w:br/>
-        <w:t xml:space="preserve">        JFrame frame = new JFrame("Click Counter"); frame.setDefaultCloseOperation(JFrame.</w:t>
+        <w:t xml:space="preserve">        </w:t>
+      </w:r>
+      <w:proofErr w:type="spellStart"/>
+      <w:r>
+        <w:rPr>
+          <w:rFonts w:ascii="Cascadia Code" w:eastAsia="Microsoft JhengHei Light" w:hAnsi="Cascadia Code" w:cs="Cascadia Code"/>
+          <w:color w:val="000000" w:themeColor="text1"/>
+          <w:sz w:val="18"/>
+        </w:rPr>
+        <w:t>JFrame</w:t>
+      </w:r>
+      <w:proofErr w:type="spellEnd"/>
+      <w:r>
+        <w:rPr>
+          <w:rFonts w:ascii="Cascadia Code" w:eastAsia="Microsoft JhengHei Light" w:hAnsi="Cascadia Code" w:cs="Cascadia Code"/>
+          <w:color w:val="000000" w:themeColor="text1"/>
+          <w:sz w:val="18"/>
+        </w:rPr>
+        <w:t xml:space="preserve"> frame = new </w:t>
+      </w:r>
+      <w:proofErr w:type="spellStart"/>
+      <w:r>
+        <w:rPr>
+          <w:rFonts w:ascii="Cascadia Code" w:eastAsia="Microsoft JhengHei Light" w:hAnsi="Cascadia Code" w:cs="Cascadia Code"/>
+          <w:color w:val="000000" w:themeColor="text1"/>
+          <w:sz w:val="18"/>
+        </w:rPr>
+        <w:t>JFrame</w:t>
+      </w:r>
+      <w:proofErr w:type="spellEnd"/>
+      <w:r>
+        <w:rPr>
+          <w:rFonts w:ascii="Cascadia Code" w:eastAsia="Microsoft JhengHei Light" w:hAnsi="Cascadia Code" w:cs="Cascadia Code"/>
+          <w:color w:val="000000" w:themeColor="text1"/>
+          <w:sz w:val="18"/>
+        </w:rPr>
+        <w:t xml:space="preserve">("Click Counter"); </w:t>
+      </w:r>
+      <w:proofErr w:type="spellStart"/>
+      <w:r>
+        <w:rPr>
+          <w:rFonts w:ascii="Cascadia Code" w:eastAsia="Microsoft JhengHei Light" w:hAnsi="Cascadia Code" w:cs="Cascadia Code"/>
+          <w:color w:val="000000" w:themeColor="text1"/>
+          <w:sz w:val="18"/>
+        </w:rPr>
+        <w:t>frame.setDefaultCloseOperation</w:t>
+      </w:r>
+      <w:proofErr w:type="spellEnd"/>
+      <w:r>
+        <w:rPr>
+          <w:rFonts w:ascii="Cascadia Code" w:eastAsia="Microsoft JhengHei Light" w:hAnsi="Cascadia Code" w:cs="Cascadia Code"/>
+          <w:color w:val="000000" w:themeColor="text1"/>
+          <w:sz w:val="18"/>
+        </w:rPr>
+        <w:t>(</w:t>
+      </w:r>
+      <w:proofErr w:type="spellStart"/>
+      <w:r>
+        <w:rPr>
+          <w:rFonts w:ascii="Cascadia Code" w:eastAsia="Microsoft JhengHei Light" w:hAnsi="Cascadia Code" w:cs="Cascadia Code"/>
+          <w:color w:val="000000" w:themeColor="text1"/>
+          <w:sz w:val="18"/>
+        </w:rPr>
+        <w:t>JFrame.</w:t>
       </w:r>
       <w:r>
         <w:rPr>
@@ -287,6 +439,7 @@
         </w:rPr>
         <w:t>EXIT_ON_CLOSE</w:t>
       </w:r>
+      <w:proofErr w:type="spellEnd"/>
       <w:r>
         <w:rPr>
           <w:rFonts w:ascii="Cascadia Code" w:eastAsia="Microsoft JhengHei Light" w:hAnsi="Cascadia Code" w:cs="Cascadia Code"/>
@@ -302,34 +455,205 @@
           <w:sz w:val="18"/>
         </w:rPr>
         <w:br/>
-        <w:t xml:space="preserve">        frame.setLayout(new BorderLayout());</w:t>
-      </w:r>
-      <w:r>
-        <w:rPr>
-          <w:rFonts w:ascii="Cascadia Code" w:eastAsia="Microsoft JhengHei Light" w:hAnsi="Cascadia Code" w:cs="Cascadia Code"/>
-          <w:color w:val="000000" w:themeColor="text1"/>
-          <w:sz w:val="18"/>
-        </w:rPr>
-        <w:br/>
-        <w:t xml:space="preserve">        JPanel buttonPanel = new JPanel();</w:t>
-      </w:r>
-      <w:r>
-        <w:rPr>
-          <w:rFonts w:ascii="Cascadia Code" w:eastAsia="Microsoft JhengHei Light" w:hAnsi="Cascadia Code" w:cs="Cascadia Code"/>
-          <w:color w:val="000000" w:themeColor="text1"/>
-          <w:sz w:val="18"/>
-        </w:rPr>
-        <w:br/>
-        <w:t xml:space="preserve">        JButton btn = new JButton("Click Me");</w:t>
-      </w:r>
-      <w:r>
-        <w:rPr>
-          <w:rFonts w:ascii="Cascadia Code" w:eastAsia="Microsoft JhengHei Light" w:hAnsi="Cascadia Code" w:cs="Cascadia Code"/>
-          <w:color w:val="000000" w:themeColor="text1"/>
-          <w:sz w:val="18"/>
-        </w:rPr>
-        <w:br/>
-        <w:t xml:space="preserve">        buttonPanel.setBackground(Color.</w:t>
+        <w:t xml:space="preserve">        </w:t>
+      </w:r>
+      <w:proofErr w:type="spellStart"/>
+      <w:r>
+        <w:rPr>
+          <w:rFonts w:ascii="Cascadia Code" w:eastAsia="Microsoft JhengHei Light" w:hAnsi="Cascadia Code" w:cs="Cascadia Code"/>
+          <w:color w:val="000000" w:themeColor="text1"/>
+          <w:sz w:val="18"/>
+        </w:rPr>
+        <w:t>frame.setLayout</w:t>
+      </w:r>
+      <w:proofErr w:type="spellEnd"/>
+      <w:r>
+        <w:rPr>
+          <w:rFonts w:ascii="Cascadia Code" w:eastAsia="Microsoft JhengHei Light" w:hAnsi="Cascadia Code" w:cs="Cascadia Code"/>
+          <w:color w:val="000000" w:themeColor="text1"/>
+          <w:sz w:val="18"/>
+        </w:rPr>
+        <w:t xml:space="preserve">(new </w:t>
+      </w:r>
+      <w:proofErr w:type="spellStart"/>
+      <w:r>
+        <w:rPr>
+          <w:rFonts w:ascii="Cascadia Code" w:eastAsia="Microsoft JhengHei Light" w:hAnsi="Cascadia Code" w:cs="Cascadia Code"/>
+          <w:color w:val="000000" w:themeColor="text1"/>
+          <w:sz w:val="18"/>
+        </w:rPr>
+        <w:t>BorderLayout</w:t>
+      </w:r>
+      <w:proofErr w:type="spellEnd"/>
+      <w:r>
+        <w:rPr>
+          <w:rFonts w:ascii="Cascadia Code" w:eastAsia="Microsoft JhengHei Light" w:hAnsi="Cascadia Code" w:cs="Cascadia Code"/>
+          <w:color w:val="000000" w:themeColor="text1"/>
+          <w:sz w:val="18"/>
+        </w:rPr>
+        <w:t>());</w:t>
+      </w:r>
+      <w:r>
+        <w:rPr>
+          <w:rFonts w:ascii="Cascadia Code" w:eastAsia="Microsoft JhengHei Light" w:hAnsi="Cascadia Code" w:cs="Cascadia Code"/>
+          <w:color w:val="000000" w:themeColor="text1"/>
+          <w:sz w:val="18"/>
+        </w:rPr>
+        <w:br/>
+        <w:t xml:space="preserve">        </w:t>
+      </w:r>
+      <w:proofErr w:type="spellStart"/>
+      <w:r>
+        <w:rPr>
+          <w:rFonts w:ascii="Cascadia Code" w:eastAsia="Microsoft JhengHei Light" w:hAnsi="Cascadia Code" w:cs="Cascadia Code"/>
+          <w:color w:val="000000" w:themeColor="text1"/>
+          <w:sz w:val="18"/>
+        </w:rPr>
+        <w:t>JPanel</w:t>
+      </w:r>
+      <w:proofErr w:type="spellEnd"/>
+      <w:r>
+        <w:rPr>
+          <w:rFonts w:ascii="Cascadia Code" w:eastAsia="Microsoft JhengHei Light" w:hAnsi="Cascadia Code" w:cs="Cascadia Code"/>
+          <w:color w:val="000000" w:themeColor="text1"/>
+          <w:sz w:val="18"/>
+        </w:rPr>
+        <w:t xml:space="preserve"> </w:t>
+      </w:r>
+      <w:proofErr w:type="spellStart"/>
+      <w:r>
+        <w:rPr>
+          <w:rFonts w:ascii="Cascadia Code" w:eastAsia="Microsoft JhengHei Light" w:hAnsi="Cascadia Code" w:cs="Cascadia Code"/>
+          <w:color w:val="000000" w:themeColor="text1"/>
+          <w:sz w:val="18"/>
+        </w:rPr>
+        <w:t>buttonPanel</w:t>
+      </w:r>
+      <w:proofErr w:type="spellEnd"/>
+      <w:r>
+        <w:rPr>
+          <w:rFonts w:ascii="Cascadia Code" w:eastAsia="Microsoft JhengHei Light" w:hAnsi="Cascadia Code" w:cs="Cascadia Code"/>
+          <w:color w:val="000000" w:themeColor="text1"/>
+          <w:sz w:val="18"/>
+        </w:rPr>
+        <w:t xml:space="preserve"> = new </w:t>
+      </w:r>
+      <w:proofErr w:type="spellStart"/>
+      <w:r>
+        <w:rPr>
+          <w:rFonts w:ascii="Cascadia Code" w:eastAsia="Microsoft JhengHei Light" w:hAnsi="Cascadia Code" w:cs="Cascadia Code"/>
+          <w:color w:val="000000" w:themeColor="text1"/>
+          <w:sz w:val="18"/>
+        </w:rPr>
+        <w:t>JPanel</w:t>
+      </w:r>
+      <w:proofErr w:type="spellEnd"/>
+      <w:r>
+        <w:rPr>
+          <w:rFonts w:ascii="Cascadia Code" w:eastAsia="Microsoft JhengHei Light" w:hAnsi="Cascadia Code" w:cs="Cascadia Code"/>
+          <w:color w:val="000000" w:themeColor="text1"/>
+          <w:sz w:val="18"/>
+        </w:rPr>
+        <w:t>();</w:t>
+      </w:r>
+      <w:r>
+        <w:rPr>
+          <w:rFonts w:ascii="Cascadia Code" w:eastAsia="Microsoft JhengHei Light" w:hAnsi="Cascadia Code" w:cs="Cascadia Code"/>
+          <w:color w:val="000000" w:themeColor="text1"/>
+          <w:sz w:val="18"/>
+        </w:rPr>
+        <w:br/>
+        <w:t xml:space="preserve">        </w:t>
+      </w:r>
+      <w:proofErr w:type="spellStart"/>
+      <w:r>
+        <w:rPr>
+          <w:rFonts w:ascii="Cascadia Code" w:eastAsia="Microsoft JhengHei Light" w:hAnsi="Cascadia Code" w:cs="Cascadia Code"/>
+          <w:color w:val="000000" w:themeColor="text1"/>
+          <w:sz w:val="18"/>
+        </w:rPr>
+        <w:t>JButton</w:t>
+      </w:r>
+      <w:proofErr w:type="spellEnd"/>
+      <w:r>
+        <w:rPr>
+          <w:rFonts w:ascii="Cascadia Code" w:eastAsia="Microsoft JhengHei Light" w:hAnsi="Cascadia Code" w:cs="Cascadia Code"/>
+          <w:color w:val="000000" w:themeColor="text1"/>
+          <w:sz w:val="18"/>
+        </w:rPr>
+        <w:t xml:space="preserve"> </w:t>
+      </w:r>
+      <w:proofErr w:type="spellStart"/>
+      <w:r>
+        <w:rPr>
+          <w:rFonts w:ascii="Cascadia Code" w:eastAsia="Microsoft JhengHei Light" w:hAnsi="Cascadia Code" w:cs="Cascadia Code"/>
+          <w:color w:val="000000" w:themeColor="text1"/>
+          <w:sz w:val="18"/>
+        </w:rPr>
+        <w:t>btn</w:t>
+      </w:r>
+      <w:proofErr w:type="spellEnd"/>
+      <w:r>
+        <w:rPr>
+          <w:rFonts w:ascii="Cascadia Code" w:eastAsia="Microsoft JhengHei Light" w:hAnsi="Cascadia Code" w:cs="Cascadia Code"/>
+          <w:color w:val="000000" w:themeColor="text1"/>
+          <w:sz w:val="18"/>
+        </w:rPr>
+        <w:t xml:space="preserve"> = new </w:t>
+      </w:r>
+      <w:proofErr w:type="spellStart"/>
+      <w:r>
+        <w:rPr>
+          <w:rFonts w:ascii="Cascadia Code" w:eastAsia="Microsoft JhengHei Light" w:hAnsi="Cascadia Code" w:cs="Cascadia Code"/>
+          <w:color w:val="000000" w:themeColor="text1"/>
+          <w:sz w:val="18"/>
+        </w:rPr>
+        <w:t>JButton</w:t>
+      </w:r>
+      <w:proofErr w:type="spellEnd"/>
+      <w:r>
+        <w:rPr>
+          <w:rFonts w:ascii="Cascadia Code" w:eastAsia="Microsoft JhengHei Light" w:hAnsi="Cascadia Code" w:cs="Cascadia Code"/>
+          <w:color w:val="000000" w:themeColor="text1"/>
+          <w:sz w:val="18"/>
+        </w:rPr>
+        <w:t>("Click Me");</w:t>
+      </w:r>
+      <w:r>
+        <w:rPr>
+          <w:rFonts w:ascii="Cascadia Code" w:eastAsia="Microsoft JhengHei Light" w:hAnsi="Cascadia Code" w:cs="Cascadia Code"/>
+          <w:color w:val="000000" w:themeColor="text1"/>
+          <w:sz w:val="18"/>
+        </w:rPr>
+        <w:br/>
+        <w:t xml:space="preserve">        </w:t>
+      </w:r>
+      <w:proofErr w:type="spellStart"/>
+      <w:r>
+        <w:rPr>
+          <w:rFonts w:ascii="Cascadia Code" w:eastAsia="Microsoft JhengHei Light" w:hAnsi="Cascadia Code" w:cs="Cascadia Code"/>
+          <w:color w:val="000000" w:themeColor="text1"/>
+          <w:sz w:val="18"/>
+        </w:rPr>
+        <w:t>buttonPanel.setBackground</w:t>
+      </w:r>
+      <w:proofErr w:type="spellEnd"/>
+      <w:r>
+        <w:rPr>
+          <w:rFonts w:ascii="Cascadia Code" w:eastAsia="Microsoft JhengHei Light" w:hAnsi="Cascadia Code" w:cs="Cascadia Code"/>
+          <w:color w:val="000000" w:themeColor="text1"/>
+          <w:sz w:val="18"/>
+        </w:rPr>
+        <w:t>(</w:t>
+      </w:r>
+      <w:proofErr w:type="spellStart"/>
+      <w:r>
+        <w:rPr>
+          <w:rFonts w:ascii="Cascadia Code" w:eastAsia="Microsoft JhengHei Light" w:hAnsi="Cascadia Code" w:cs="Cascadia Code"/>
+          <w:color w:val="000000" w:themeColor="text1"/>
+          <w:sz w:val="18"/>
+        </w:rPr>
+        <w:t>Color.</w:t>
       </w:r>
       <w:r>
         <w:rPr>
@@ -341,6 +665,7 @@
         </w:rPr>
         <w:t>DARK_GRAY</w:t>
       </w:r>
+      <w:proofErr w:type="spellEnd"/>
       <w:r>
         <w:rPr>
           <w:rFonts w:ascii="Cascadia Code" w:eastAsia="Microsoft JhengHei Light" w:hAnsi="Cascadia Code" w:cs="Cascadia Code"/>
@@ -371,9 +696,18 @@
           <w:color w:val="000000" w:themeColor="text1"/>
           <w:sz w:val="18"/>
         </w:rPr>
-        <w:lastRenderedPageBreak/>
-        <w:t xml:space="preserve">        JLabel countLabel = new JLabel("Click Count: " + clickCount);</w:t>
-      </w:r>
+        <w:t xml:space="preserve">        </w:t>
+      </w:r>
+      <w:proofErr w:type="spellStart"/>
+      <w:r>
+        <w:rPr>
+          <w:rFonts w:ascii="Cascadia Code" w:eastAsia="Microsoft JhengHei Light" w:hAnsi="Cascadia Code" w:cs="Cascadia Code"/>
+          <w:color w:val="000000" w:themeColor="text1"/>
+          <w:sz w:val="18"/>
+        </w:rPr>
+        <w:t>JLabel</w:t>
+      </w:r>
+      <w:proofErr w:type="spellEnd"/>
       <w:r>
         <w:rPr>
           <w:rFonts w:ascii="Cascadia Code" w:eastAsia="Microsoft JhengHei Light" w:hAnsi="Cascadia Code" w:cs="Cascadia Code"/>
@@ -382,14 +716,94 @@
         </w:rPr>
         <w:t xml:space="preserve"> </w:t>
       </w:r>
-      <w:r>
-        <w:rPr>
-          <w:rFonts w:ascii="Cascadia Code" w:eastAsia="Microsoft JhengHei Light" w:hAnsi="Cascadia Code" w:cs="Cascadia Code"/>
-          <w:color w:val="000000" w:themeColor="text1"/>
-          <w:sz w:val="18"/>
-        </w:rPr>
-        <w:br/>
-        <w:t xml:space="preserve">        btn.addActionListener(new ActionListener() {</w:t>
+      <w:proofErr w:type="spellStart"/>
+      <w:r>
+        <w:rPr>
+          <w:rFonts w:ascii="Cascadia Code" w:eastAsia="Microsoft JhengHei Light" w:hAnsi="Cascadia Code" w:cs="Cascadia Code"/>
+          <w:color w:val="000000" w:themeColor="text1"/>
+          <w:sz w:val="18"/>
+        </w:rPr>
+        <w:t>countLabel</w:t>
+      </w:r>
+      <w:proofErr w:type="spellEnd"/>
+      <w:r>
+        <w:rPr>
+          <w:rFonts w:ascii="Cascadia Code" w:eastAsia="Microsoft JhengHei Light" w:hAnsi="Cascadia Code" w:cs="Cascadia Code"/>
+          <w:color w:val="000000" w:themeColor="text1"/>
+          <w:sz w:val="18"/>
+        </w:rPr>
+        <w:t xml:space="preserve"> = new </w:t>
+      </w:r>
+      <w:proofErr w:type="spellStart"/>
+      <w:r>
+        <w:rPr>
+          <w:rFonts w:ascii="Cascadia Code" w:eastAsia="Microsoft JhengHei Light" w:hAnsi="Cascadia Code" w:cs="Cascadia Code"/>
+          <w:color w:val="000000" w:themeColor="text1"/>
+          <w:sz w:val="18"/>
+        </w:rPr>
+        <w:t>JLabel</w:t>
+      </w:r>
+      <w:proofErr w:type="spellEnd"/>
+      <w:r>
+        <w:rPr>
+          <w:rFonts w:ascii="Cascadia Code" w:eastAsia="Microsoft JhengHei Light" w:hAnsi="Cascadia Code" w:cs="Cascadia Code"/>
+          <w:color w:val="000000" w:themeColor="text1"/>
+          <w:sz w:val="18"/>
+        </w:rPr>
+        <w:t xml:space="preserve">("Click Count: " + </w:t>
+      </w:r>
+      <w:proofErr w:type="spellStart"/>
+      <w:r>
+        <w:rPr>
+          <w:rFonts w:ascii="Cascadia Code" w:eastAsia="Microsoft JhengHei Light" w:hAnsi="Cascadia Code" w:cs="Cascadia Code"/>
+          <w:color w:val="000000" w:themeColor="text1"/>
+          <w:sz w:val="18"/>
+        </w:rPr>
+        <w:t>clickCount</w:t>
+      </w:r>
+      <w:proofErr w:type="spellEnd"/>
+      <w:r>
+        <w:rPr>
+          <w:rFonts w:ascii="Cascadia Code" w:eastAsia="Microsoft JhengHei Light" w:hAnsi="Cascadia Code" w:cs="Cascadia Code"/>
+          <w:color w:val="000000" w:themeColor="text1"/>
+          <w:sz w:val="18"/>
+        </w:rPr>
+        <w:t>);</w:t>
+      </w:r>
+      <w:r>
+        <w:rPr>
+          <w:rFonts w:ascii="Cascadia Code" w:eastAsia="Microsoft JhengHei Light" w:hAnsi="Cascadia Code" w:cs="Cascadia Code"/>
+          <w:color w:val="000000" w:themeColor="text1"/>
+          <w:sz w:val="18"/>
+        </w:rPr>
+        <w:t xml:space="preserve"> </w:t>
+      </w:r>
+      <w:r>
+        <w:rPr>
+          <w:rFonts w:ascii="Cascadia Code" w:eastAsia="Microsoft JhengHei Light" w:hAnsi="Cascadia Code" w:cs="Cascadia Code"/>
+          <w:color w:val="000000" w:themeColor="text1"/>
+          <w:sz w:val="18"/>
+        </w:rPr>
+        <w:br/>
+        <w:t xml:space="preserve">        </w:t>
+      </w:r>
+      <w:proofErr w:type="spellStart"/>
+      <w:r>
+        <w:rPr>
+          <w:rFonts w:ascii="Cascadia Code" w:eastAsia="Microsoft JhengHei Light" w:hAnsi="Cascadia Code" w:cs="Cascadia Code"/>
+          <w:color w:val="000000" w:themeColor="text1"/>
+          <w:sz w:val="18"/>
+        </w:rPr>
+        <w:t>btn.addActionListener</w:t>
+      </w:r>
+      <w:proofErr w:type="spellEnd"/>
+      <w:r>
+        <w:rPr>
+          <w:rFonts w:ascii="Cascadia Code" w:eastAsia="Microsoft JhengHei Light" w:hAnsi="Cascadia Code" w:cs="Cascadia Code"/>
+          <w:color w:val="000000" w:themeColor="text1"/>
+          <w:sz w:val="18"/>
+        </w:rPr>
+        <w:t>(new ActionListener() {</w:t>
       </w:r>
       <w:r>
         <w:rPr>
@@ -407,25 +821,115 @@
           <w:sz w:val="18"/>
         </w:rPr>
         <w:br/>
-        <w:t xml:space="preserve">            public void actionPerformed(ActionEvent e) {</w:t>
-      </w:r>
-      <w:r>
-        <w:rPr>
-          <w:rFonts w:ascii="Cascadia Code" w:eastAsia="Microsoft JhengHei Light" w:hAnsi="Cascadia Code" w:cs="Cascadia Code"/>
-          <w:color w:val="000000" w:themeColor="text1"/>
-          <w:sz w:val="18"/>
-        </w:rPr>
-        <w:br/>
-        <w:t xml:space="preserve">                clickCount++;</w:t>
-      </w:r>
-      <w:r>
-        <w:rPr>
-          <w:rFonts w:ascii="Cascadia Code" w:eastAsia="Microsoft JhengHei Light" w:hAnsi="Cascadia Code" w:cs="Cascadia Code"/>
-          <w:color w:val="000000" w:themeColor="text1"/>
-          <w:sz w:val="18"/>
-        </w:rPr>
-        <w:br/>
-        <w:t xml:space="preserve">    countLabel.setText("Click Count: " + clickCount);</w:t>
+        <w:t xml:space="preserve">            public void </w:t>
+      </w:r>
+      <w:proofErr w:type="spellStart"/>
+      <w:r>
+        <w:rPr>
+          <w:rFonts w:ascii="Cascadia Code" w:eastAsia="Microsoft JhengHei Light" w:hAnsi="Cascadia Code" w:cs="Cascadia Code"/>
+          <w:color w:val="000000" w:themeColor="text1"/>
+          <w:sz w:val="18"/>
+        </w:rPr>
+        <w:t>actionPerformed</w:t>
+      </w:r>
+      <w:proofErr w:type="spellEnd"/>
+      <w:r>
+        <w:rPr>
+          <w:rFonts w:ascii="Cascadia Code" w:eastAsia="Microsoft JhengHei Light" w:hAnsi="Cascadia Code" w:cs="Cascadia Code"/>
+          <w:color w:val="000000" w:themeColor="text1"/>
+          <w:sz w:val="18"/>
+        </w:rPr>
+        <w:t>(</w:t>
+      </w:r>
+      <w:proofErr w:type="spellStart"/>
+      <w:r>
+        <w:rPr>
+          <w:rFonts w:ascii="Cascadia Code" w:eastAsia="Microsoft JhengHei Light" w:hAnsi="Cascadia Code" w:cs="Cascadia Code"/>
+          <w:color w:val="000000" w:themeColor="text1"/>
+          <w:sz w:val="18"/>
+        </w:rPr>
+        <w:t>ActionEvent</w:t>
+      </w:r>
+      <w:proofErr w:type="spellEnd"/>
+      <w:r>
+        <w:rPr>
+          <w:rFonts w:ascii="Cascadia Code" w:eastAsia="Microsoft JhengHei Light" w:hAnsi="Cascadia Code" w:cs="Cascadia Code"/>
+          <w:color w:val="000000" w:themeColor="text1"/>
+          <w:sz w:val="18"/>
+        </w:rPr>
+        <w:t xml:space="preserve"> e) {</w:t>
+      </w:r>
+      <w:r>
+        <w:rPr>
+          <w:rFonts w:ascii="Cascadia Code" w:eastAsia="Microsoft JhengHei Light" w:hAnsi="Cascadia Code" w:cs="Cascadia Code"/>
+          <w:color w:val="000000" w:themeColor="text1"/>
+          <w:sz w:val="18"/>
+        </w:rPr>
+        <w:br/>
+        <w:t xml:space="preserve">                </w:t>
+      </w:r>
+      <w:proofErr w:type="spellStart"/>
+      <w:r>
+        <w:rPr>
+          <w:rFonts w:ascii="Cascadia Code" w:eastAsia="Microsoft JhengHei Light" w:hAnsi="Cascadia Code" w:cs="Cascadia Code"/>
+          <w:color w:val="000000" w:themeColor="text1"/>
+          <w:sz w:val="18"/>
+        </w:rPr>
+        <w:t>clickCount</w:t>
+      </w:r>
+      <w:proofErr w:type="spellEnd"/>
+      <w:r>
+        <w:rPr>
+          <w:rFonts w:ascii="Cascadia Code" w:eastAsia="Microsoft JhengHei Light" w:hAnsi="Cascadia Code" w:cs="Cascadia Code"/>
+          <w:color w:val="000000" w:themeColor="text1"/>
+          <w:sz w:val="18"/>
+        </w:rPr>
+        <w:t>++;</w:t>
+      </w:r>
+      <w:r>
+        <w:rPr>
+          <w:rFonts w:ascii="Cascadia Code" w:eastAsia="Microsoft JhengHei Light" w:hAnsi="Cascadia Code" w:cs="Cascadia Code"/>
+          <w:color w:val="000000" w:themeColor="text1"/>
+          <w:sz w:val="18"/>
+        </w:rPr>
+        <w:br/>
+        <w:t xml:space="preserve">    </w:t>
+      </w:r>
+      <w:proofErr w:type="spellStart"/>
+      <w:r>
+        <w:rPr>
+          <w:rFonts w:ascii="Cascadia Code" w:eastAsia="Microsoft JhengHei Light" w:hAnsi="Cascadia Code" w:cs="Cascadia Code"/>
+          <w:color w:val="000000" w:themeColor="text1"/>
+          <w:sz w:val="18"/>
+        </w:rPr>
+        <w:t>countLabel.setText</w:t>
+      </w:r>
+      <w:proofErr w:type="spellEnd"/>
+      <w:r>
+        <w:rPr>
+          <w:rFonts w:ascii="Cascadia Code" w:eastAsia="Microsoft JhengHei Light" w:hAnsi="Cascadia Code" w:cs="Cascadia Code"/>
+          <w:color w:val="000000" w:themeColor="text1"/>
+          <w:sz w:val="18"/>
+        </w:rPr>
+        <w:t xml:space="preserve">("Click Count: " + </w:t>
+      </w:r>
+      <w:proofErr w:type="spellStart"/>
+      <w:r>
+        <w:rPr>
+          <w:rFonts w:ascii="Cascadia Code" w:eastAsia="Microsoft JhengHei Light" w:hAnsi="Cascadia Code" w:cs="Cascadia Code"/>
+          <w:color w:val="000000" w:themeColor="text1"/>
+          <w:sz w:val="18"/>
+        </w:rPr>
+        <w:t>clickCount</w:t>
+      </w:r>
+      <w:proofErr w:type="spellEnd"/>
+      <w:r>
+        <w:rPr>
+          <w:rFonts w:ascii="Cascadia Code" w:eastAsia="Microsoft JhengHei Light" w:hAnsi="Cascadia Code" w:cs="Cascadia Code"/>
+          <w:color w:val="000000" w:themeColor="text1"/>
+          <w:sz w:val="18"/>
+        </w:rPr>
+        <w:t>);</w:t>
       </w:r>
       <w:r>
         <w:rPr>
@@ -450,16 +954,97 @@
           <w:sz w:val="18"/>
         </w:rPr>
         <w:br/>
-        <w:t xml:space="preserve">        buttonPanel.add(btn);</w:t>
-      </w:r>
-      <w:r>
-        <w:rPr>
-          <w:rFonts w:ascii="Cascadia Code" w:eastAsia="Microsoft JhengHei Light" w:hAnsi="Cascadia Code" w:cs="Cascadia Code"/>
-          <w:color w:val="000000" w:themeColor="text1"/>
-          <w:sz w:val="18"/>
-        </w:rPr>
-        <w:br/>
-        <w:t xml:space="preserve">        frame.add(buttonPanel, BorderLayout.</w:t>
+        <w:t xml:space="preserve">        </w:t>
+      </w:r>
+      <w:proofErr w:type="spellStart"/>
+      <w:r>
+        <w:rPr>
+          <w:rFonts w:ascii="Cascadia Code" w:eastAsia="Microsoft JhengHei Light" w:hAnsi="Cascadia Code" w:cs="Cascadia Code"/>
+          <w:color w:val="000000" w:themeColor="text1"/>
+          <w:sz w:val="18"/>
+        </w:rPr>
+        <w:t>buttonPanel.add</w:t>
+      </w:r>
+      <w:proofErr w:type="spellEnd"/>
+      <w:r>
+        <w:rPr>
+          <w:rFonts w:ascii="Cascadia Code" w:eastAsia="Microsoft JhengHei Light" w:hAnsi="Cascadia Code" w:cs="Cascadia Code"/>
+          <w:color w:val="000000" w:themeColor="text1"/>
+          <w:sz w:val="18"/>
+        </w:rPr>
+        <w:t>(</w:t>
+      </w:r>
+      <w:proofErr w:type="spellStart"/>
+      <w:r>
+        <w:rPr>
+          <w:rFonts w:ascii="Cascadia Code" w:eastAsia="Microsoft JhengHei Light" w:hAnsi="Cascadia Code" w:cs="Cascadia Code"/>
+          <w:color w:val="000000" w:themeColor="text1"/>
+          <w:sz w:val="18"/>
+        </w:rPr>
+        <w:t>btn</w:t>
+      </w:r>
+      <w:proofErr w:type="spellEnd"/>
+      <w:r>
+        <w:rPr>
+          <w:rFonts w:ascii="Cascadia Code" w:eastAsia="Microsoft JhengHei Light" w:hAnsi="Cascadia Code" w:cs="Cascadia Code"/>
+          <w:color w:val="000000" w:themeColor="text1"/>
+          <w:sz w:val="18"/>
+        </w:rPr>
+        <w:t>);</w:t>
+      </w:r>
+      <w:r>
+        <w:rPr>
+          <w:rFonts w:ascii="Cascadia Code" w:eastAsia="Microsoft JhengHei Light" w:hAnsi="Cascadia Code" w:cs="Cascadia Code"/>
+          <w:color w:val="000000" w:themeColor="text1"/>
+          <w:sz w:val="18"/>
+        </w:rPr>
+        <w:br/>
+        <w:t xml:space="preserve">        </w:t>
+      </w:r>
+      <w:proofErr w:type="spellStart"/>
+      <w:r>
+        <w:rPr>
+          <w:rFonts w:ascii="Cascadia Code" w:eastAsia="Microsoft JhengHei Light" w:hAnsi="Cascadia Code" w:cs="Cascadia Code"/>
+          <w:color w:val="000000" w:themeColor="text1"/>
+          <w:sz w:val="18"/>
+        </w:rPr>
+        <w:t>frame.add</w:t>
+      </w:r>
+      <w:proofErr w:type="spellEnd"/>
+      <w:r>
+        <w:rPr>
+          <w:rFonts w:ascii="Cascadia Code" w:eastAsia="Microsoft JhengHei Light" w:hAnsi="Cascadia Code" w:cs="Cascadia Code"/>
+          <w:color w:val="000000" w:themeColor="text1"/>
+          <w:sz w:val="18"/>
+        </w:rPr>
+        <w:t>(</w:t>
+      </w:r>
+      <w:proofErr w:type="spellStart"/>
+      <w:r>
+        <w:rPr>
+          <w:rFonts w:ascii="Cascadia Code" w:eastAsia="Microsoft JhengHei Light" w:hAnsi="Cascadia Code" w:cs="Cascadia Code"/>
+          <w:color w:val="000000" w:themeColor="text1"/>
+          <w:sz w:val="18"/>
+        </w:rPr>
+        <w:t>buttonPanel</w:t>
+      </w:r>
+      <w:proofErr w:type="spellEnd"/>
+      <w:r>
+        <w:rPr>
+          <w:rFonts w:ascii="Cascadia Code" w:eastAsia="Microsoft JhengHei Light" w:hAnsi="Cascadia Code" w:cs="Cascadia Code"/>
+          <w:color w:val="000000" w:themeColor="text1"/>
+          <w:sz w:val="18"/>
+        </w:rPr>
+        <w:t xml:space="preserve">, </w:t>
+      </w:r>
+      <w:proofErr w:type="spellStart"/>
+      <w:r>
+        <w:rPr>
+          <w:rFonts w:ascii="Cascadia Code" w:eastAsia="Microsoft JhengHei Light" w:hAnsi="Cascadia Code" w:cs="Cascadia Code"/>
+          <w:color w:val="000000" w:themeColor="text1"/>
+          <w:sz w:val="18"/>
+        </w:rPr>
+        <w:t>BorderLayout.</w:t>
       </w:r>
       <w:r>
         <w:rPr>
@@ -471,6 +1056,7 @@
         </w:rPr>
         <w:t>CENTER</w:t>
       </w:r>
+      <w:proofErr w:type="spellEnd"/>
       <w:r>
         <w:rPr>
           <w:rFonts w:ascii="Cascadia Code" w:eastAsia="Microsoft JhengHei Light" w:hAnsi="Cascadia Code" w:cs="Cascadia Code"/>
@@ -486,7 +1072,52 @@
           <w:sz w:val="18"/>
         </w:rPr>
         <w:br/>
-        <w:t xml:space="preserve">        frame.add(countLabel, BorderLayout.</w:t>
+        <w:t xml:space="preserve">        </w:t>
+      </w:r>
+      <w:proofErr w:type="spellStart"/>
+      <w:r>
+        <w:rPr>
+          <w:rFonts w:ascii="Cascadia Code" w:eastAsia="Microsoft JhengHei Light" w:hAnsi="Cascadia Code" w:cs="Cascadia Code"/>
+          <w:color w:val="000000" w:themeColor="text1"/>
+          <w:sz w:val="18"/>
+        </w:rPr>
+        <w:t>frame.add</w:t>
+      </w:r>
+      <w:proofErr w:type="spellEnd"/>
+      <w:r>
+        <w:rPr>
+          <w:rFonts w:ascii="Cascadia Code" w:eastAsia="Microsoft JhengHei Light" w:hAnsi="Cascadia Code" w:cs="Cascadia Code"/>
+          <w:color w:val="000000" w:themeColor="text1"/>
+          <w:sz w:val="18"/>
+        </w:rPr>
+        <w:t>(</w:t>
+      </w:r>
+      <w:proofErr w:type="spellStart"/>
+      <w:r>
+        <w:rPr>
+          <w:rFonts w:ascii="Cascadia Code" w:eastAsia="Microsoft JhengHei Light" w:hAnsi="Cascadia Code" w:cs="Cascadia Code"/>
+          <w:color w:val="000000" w:themeColor="text1"/>
+          <w:sz w:val="18"/>
+        </w:rPr>
+        <w:t>countLabel</w:t>
+      </w:r>
+      <w:proofErr w:type="spellEnd"/>
+      <w:r>
+        <w:rPr>
+          <w:rFonts w:ascii="Cascadia Code" w:eastAsia="Microsoft JhengHei Light" w:hAnsi="Cascadia Code" w:cs="Cascadia Code"/>
+          <w:color w:val="000000" w:themeColor="text1"/>
+          <w:sz w:val="18"/>
+        </w:rPr>
+        <w:t xml:space="preserve">, </w:t>
+      </w:r>
+      <w:proofErr w:type="spellStart"/>
+      <w:r>
+        <w:rPr>
+          <w:rFonts w:ascii="Cascadia Code" w:eastAsia="Microsoft JhengHei Light" w:hAnsi="Cascadia Code" w:cs="Cascadia Code"/>
+          <w:color w:val="000000" w:themeColor="text1"/>
+          <w:sz w:val="18"/>
+        </w:rPr>
+        <w:t>BorderLayout.</w:t>
       </w:r>
       <w:r>
         <w:rPr>
@@ -498,6 +1129,7 @@
         </w:rPr>
         <w:t>SOUTH</w:t>
       </w:r>
+      <w:proofErr w:type="spellEnd"/>
       <w:r>
         <w:rPr>
           <w:rFonts w:ascii="Cascadia Code" w:eastAsia="Microsoft JhengHei Light" w:hAnsi="Cascadia Code" w:cs="Cascadia Code"/>
@@ -521,16 +1153,52 @@
           <w:sz w:val="18"/>
         </w:rPr>
         <w:br/>
-        <w:t xml:space="preserve">        frame.setSize(300, 150);</w:t>
-      </w:r>
-      <w:r>
-        <w:rPr>
-          <w:rFonts w:ascii="Cascadia Code" w:eastAsia="Microsoft JhengHei Light" w:hAnsi="Cascadia Code" w:cs="Cascadia Code"/>
-          <w:color w:val="000000" w:themeColor="text1"/>
-          <w:sz w:val="18"/>
-        </w:rPr>
-        <w:br/>
-        <w:t xml:space="preserve">        frame.setVisible(true);</w:t>
+        <w:t xml:space="preserve">        </w:t>
+      </w:r>
+      <w:proofErr w:type="spellStart"/>
+      <w:r>
+        <w:rPr>
+          <w:rFonts w:ascii="Cascadia Code" w:eastAsia="Microsoft JhengHei Light" w:hAnsi="Cascadia Code" w:cs="Cascadia Code"/>
+          <w:color w:val="000000" w:themeColor="text1"/>
+          <w:sz w:val="18"/>
+        </w:rPr>
+        <w:t>frame.setSize</w:t>
+      </w:r>
+      <w:proofErr w:type="spellEnd"/>
+      <w:r>
+        <w:rPr>
+          <w:rFonts w:ascii="Cascadia Code" w:eastAsia="Microsoft JhengHei Light" w:hAnsi="Cascadia Code" w:cs="Cascadia Code"/>
+          <w:color w:val="000000" w:themeColor="text1"/>
+          <w:sz w:val="18"/>
+        </w:rPr>
+        <w:t>(300, 150);</w:t>
+      </w:r>
+      <w:r>
+        <w:rPr>
+          <w:rFonts w:ascii="Cascadia Code" w:eastAsia="Microsoft JhengHei Light" w:hAnsi="Cascadia Code" w:cs="Cascadia Code"/>
+          <w:color w:val="000000" w:themeColor="text1"/>
+          <w:sz w:val="18"/>
+        </w:rPr>
+        <w:br/>
+        <w:t xml:space="preserve">        </w:t>
+      </w:r>
+      <w:proofErr w:type="spellStart"/>
+      <w:r>
+        <w:rPr>
+          <w:rFonts w:ascii="Cascadia Code" w:eastAsia="Microsoft JhengHei Light" w:hAnsi="Cascadia Code" w:cs="Cascadia Code"/>
+          <w:color w:val="000000" w:themeColor="text1"/>
+          <w:sz w:val="18"/>
+        </w:rPr>
+        <w:t>frame.setVisible</w:t>
+      </w:r>
+      <w:proofErr w:type="spellEnd"/>
+      <w:r>
+        <w:rPr>
+          <w:rFonts w:ascii="Cascadia Code" w:eastAsia="Microsoft JhengHei Light" w:hAnsi="Cascadia Code" w:cs="Cascadia Code"/>
+          <w:color w:val="000000" w:themeColor="text1"/>
+          <w:sz w:val="18"/>
+        </w:rPr>
+        <w:t>(true);</w:t>
       </w:r>
       <w:r>
         <w:rPr>
@@ -555,7 +1223,25 @@
           <w:sz w:val="18"/>
         </w:rPr>
         <w:br/>
-        <w:t xml:space="preserve">    public static void main(String[] args) {</w:t>
+        <w:t xml:space="preserve">    public static void main(String[] </w:t>
+      </w:r>
+      <w:proofErr w:type="spellStart"/>
+      <w:r>
+        <w:rPr>
+          <w:rFonts w:ascii="Cascadia Code" w:eastAsia="Microsoft JhengHei Light" w:hAnsi="Cascadia Code" w:cs="Cascadia Code"/>
+          <w:color w:val="000000" w:themeColor="text1"/>
+          <w:sz w:val="18"/>
+        </w:rPr>
+        <w:t>args</w:t>
+      </w:r>
+      <w:proofErr w:type="spellEnd"/>
+      <w:r>
+        <w:rPr>
+          <w:rFonts w:ascii="Cascadia Code" w:eastAsia="Microsoft JhengHei Light" w:hAnsi="Cascadia Code" w:cs="Cascadia Code"/>
+          <w:color w:val="000000" w:themeColor="text1"/>
+          <w:sz w:val="18"/>
+        </w:rPr>
+        <w:t>) {</w:t>
       </w:r>
       <w:r>
         <w:rPr>
@@ -609,7 +1295,6 @@
           <w:sz w:val="32"/>
           <w:u w:val="single"/>
         </w:rPr>
-        <w:lastRenderedPageBreak/>
         <w:t>OUTPUT:</w:t>
       </w:r>
     </w:p>
@@ -618,8 +1303,11 @@
         <w:jc w:val="center"/>
       </w:pPr>
       <w:r>
+        <w:rPr>
+          <w:noProof/>
+        </w:rPr>
         <w:drawing>
-          <wp:inline distT="0" distB="0" distL="0" distR="0" wp14:anchorId="606E0BA5" wp14:editId="1F632CF2">
+          <wp:inline distT="0" distB="0" distL="0" distR="0" wp14:anchorId="00A7CF7C" wp14:editId="40CF72E8">
             <wp:extent cx="3947160" cy="2286000"/>
             <wp:effectExtent l="0" t="0" r="0" b="0"/>
             <wp:docPr id="1" name="Picture 1"/>
@@ -700,8 +1388,9 @@
           <w:sz w:val="32"/>
           <w:szCs w:val="32"/>
         </w:rPr>
-        <w:t>Write a program to demonstrate the use of mouseDragged and mouseMoved</w:t>
-      </w:r>
+        <w:t xml:space="preserve">Write a program to demonstrate the use of </w:t>
+      </w:r>
+      <w:proofErr w:type="spellStart"/>
       <w:r>
         <w:rPr>
           <w:rFonts w:ascii="Microsoft JhengHei Light" w:eastAsia="Microsoft JhengHei Light" w:hAnsi="Microsoft JhengHei Light"/>
@@ -709,8 +1398,9 @@
           <w:sz w:val="32"/>
           <w:szCs w:val="32"/>
         </w:rPr>
-        <w:t xml:space="preserve"> </w:t>
-      </w:r>
+        <w:t>mouseDragged</w:t>
+      </w:r>
+      <w:proofErr w:type="spellEnd"/>
       <w:r>
         <w:rPr>
           <w:rFonts w:ascii="Microsoft JhengHei Light" w:eastAsia="Microsoft JhengHei Light" w:hAnsi="Microsoft JhengHei Light"/>
@@ -718,10 +1408,48 @@
           <w:sz w:val="32"/>
           <w:szCs w:val="32"/>
         </w:rPr>
-        <w:t>method of MouseMotionListener</w:t>
-      </w:r>
-      <w:bookmarkStart w:id="0" w:name="_GoBack"/>
-      <w:bookmarkEnd w:id="0"/>
+        <w:t xml:space="preserve"> and </w:t>
+      </w:r>
+      <w:proofErr w:type="spellStart"/>
+      <w:r>
+        <w:rPr>
+          <w:rFonts w:ascii="Microsoft JhengHei Light" w:eastAsia="Microsoft JhengHei Light" w:hAnsi="Microsoft JhengHei Light"/>
+          <w:b/>
+          <w:sz w:val="32"/>
+          <w:szCs w:val="32"/>
+        </w:rPr>
+        <w:t>mouseMoved</w:t>
+      </w:r>
+      <w:proofErr w:type="spellEnd"/>
+      <w:r>
+        <w:rPr>
+          <w:rFonts w:ascii="Microsoft JhengHei Light" w:eastAsia="Microsoft JhengHei Light" w:hAnsi="Microsoft JhengHei Light"/>
+          <w:b/>
+          <w:sz w:val="32"/>
+          <w:szCs w:val="32"/>
+        </w:rPr>
+        <w:t xml:space="preserve"> </w:t>
+      </w:r>
+      <w:r>
+        <w:rPr>
+          <w:rFonts w:ascii="Microsoft JhengHei Light" w:eastAsia="Microsoft JhengHei Light" w:hAnsi="Microsoft JhengHei Light"/>
+          <w:b/>
+          <w:sz w:val="32"/>
+          <w:szCs w:val="32"/>
+        </w:rPr>
+        <w:t xml:space="preserve">method of </w:t>
+      </w:r>
+      <w:proofErr w:type="spellStart"/>
+      <w:r>
+        <w:rPr>
+          <w:rFonts w:ascii="Microsoft JhengHei Light" w:eastAsia="Microsoft JhengHei Light" w:hAnsi="Microsoft JhengHei Light"/>
+          <w:b/>
+          <w:sz w:val="32"/>
+          <w:szCs w:val="32"/>
+        </w:rPr>
+        <w:t>MouseMotionListener</w:t>
+      </w:r>
+      <w:proofErr w:type="spellEnd"/>
     </w:p>
     <w:p>
       <w:pPr>
@@ -801,35 +1529,106 @@
           <w:sz w:val="18"/>
           <w:szCs w:val="16"/>
         </w:rPr>
-        <w:lastRenderedPageBreak/>
-        <w:t>import javax.swing.*;</w:t>
-      </w:r>
-      <w:r>
-        <w:rPr>
-          <w:rFonts w:ascii="Cascadia Code" w:hAnsi="Cascadia Code" w:cs="Cascadia Code"/>
-          <w:sz w:val="18"/>
-          <w:szCs w:val="16"/>
-        </w:rPr>
-        <w:br/>
-        <w:t>import java.awt.*;</w:t>
-      </w:r>
-      <w:r>
-        <w:rPr>
-          <w:rFonts w:ascii="Cascadia Code" w:hAnsi="Cascadia Code" w:cs="Cascadia Code"/>
-          <w:sz w:val="18"/>
-          <w:szCs w:val="16"/>
-        </w:rPr>
-        <w:br/>
-        <w:t>import java.awt.event.MouseEvent;</w:t>
-      </w:r>
-      <w:r>
-        <w:rPr>
-          <w:rFonts w:ascii="Cascadia Code" w:hAnsi="Cascadia Code" w:cs="Cascadia Code"/>
-          <w:sz w:val="18"/>
-          <w:szCs w:val="16"/>
-        </w:rPr>
-        <w:br/>
-        <w:t>import java.awt.event.MouseMotionAdapter;</w:t>
+        <w:t xml:space="preserve">import </w:t>
+      </w:r>
+      <w:proofErr w:type="spellStart"/>
+      <w:r>
+        <w:rPr>
+          <w:rFonts w:ascii="Cascadia Code" w:hAnsi="Cascadia Code" w:cs="Cascadia Code"/>
+          <w:sz w:val="18"/>
+          <w:szCs w:val="16"/>
+        </w:rPr>
+        <w:t>javax.swing</w:t>
+      </w:r>
+      <w:proofErr w:type="spellEnd"/>
+      <w:r>
+        <w:rPr>
+          <w:rFonts w:ascii="Cascadia Code" w:hAnsi="Cascadia Code" w:cs="Cascadia Code"/>
+          <w:sz w:val="18"/>
+          <w:szCs w:val="16"/>
+        </w:rPr>
+        <w:t>.*;</w:t>
+      </w:r>
+      <w:r>
+        <w:rPr>
+          <w:rFonts w:ascii="Cascadia Code" w:hAnsi="Cascadia Code" w:cs="Cascadia Code"/>
+          <w:sz w:val="18"/>
+          <w:szCs w:val="16"/>
+        </w:rPr>
+        <w:br/>
+        <w:t xml:space="preserve">import </w:t>
+      </w:r>
+      <w:proofErr w:type="spellStart"/>
+      <w:r>
+        <w:rPr>
+          <w:rFonts w:ascii="Cascadia Code" w:hAnsi="Cascadia Code" w:cs="Cascadia Code"/>
+          <w:sz w:val="18"/>
+          <w:szCs w:val="16"/>
+        </w:rPr>
+        <w:t>java.awt</w:t>
+      </w:r>
+      <w:proofErr w:type="spellEnd"/>
+      <w:r>
+        <w:rPr>
+          <w:rFonts w:ascii="Cascadia Code" w:hAnsi="Cascadia Code" w:cs="Cascadia Code"/>
+          <w:sz w:val="18"/>
+          <w:szCs w:val="16"/>
+        </w:rPr>
+        <w:t>.*;</w:t>
+      </w:r>
+      <w:r>
+        <w:rPr>
+          <w:rFonts w:ascii="Cascadia Code" w:hAnsi="Cascadia Code" w:cs="Cascadia Code"/>
+          <w:sz w:val="18"/>
+          <w:szCs w:val="16"/>
+        </w:rPr>
+        <w:br/>
+        <w:t xml:space="preserve">import </w:t>
+      </w:r>
+      <w:proofErr w:type="spellStart"/>
+      <w:r>
+        <w:rPr>
+          <w:rFonts w:ascii="Cascadia Code" w:hAnsi="Cascadia Code" w:cs="Cascadia Code"/>
+          <w:sz w:val="18"/>
+          <w:szCs w:val="16"/>
+        </w:rPr>
+        <w:t>java.awt.event.MouseEvent</w:t>
+      </w:r>
+      <w:proofErr w:type="spellEnd"/>
+      <w:r>
+        <w:rPr>
+          <w:rFonts w:ascii="Cascadia Code" w:hAnsi="Cascadia Code" w:cs="Cascadia Code"/>
+          <w:sz w:val="18"/>
+          <w:szCs w:val="16"/>
+        </w:rPr>
+        <w:t>;</w:t>
+      </w:r>
+      <w:r>
+        <w:rPr>
+          <w:rFonts w:ascii="Cascadia Code" w:hAnsi="Cascadia Code" w:cs="Cascadia Code"/>
+          <w:sz w:val="18"/>
+          <w:szCs w:val="16"/>
+        </w:rPr>
+        <w:br/>
+        <w:t xml:space="preserve">import </w:t>
+      </w:r>
+      <w:proofErr w:type="spellStart"/>
+      <w:r>
+        <w:rPr>
+          <w:rFonts w:ascii="Cascadia Code" w:hAnsi="Cascadia Code" w:cs="Cascadia Code"/>
+          <w:sz w:val="18"/>
+          <w:szCs w:val="16"/>
+        </w:rPr>
+        <w:t>java.awt.event.MouseMotionAdapter</w:t>
+      </w:r>
+      <w:proofErr w:type="spellEnd"/>
+      <w:r>
+        <w:rPr>
+          <w:rFonts w:ascii="Cascadia Code" w:hAnsi="Cascadia Code" w:cs="Cascadia Code"/>
+          <w:sz w:val="18"/>
+          <w:szCs w:val="16"/>
+        </w:rPr>
+        <w:t>;</w:t>
       </w:r>
       <w:r>
         <w:rPr>
@@ -855,25 +1654,142 @@
           <w:szCs w:val="16"/>
         </w:rPr>
         <w:br/>
-        <w:t xml:space="preserve">    public static void MouseMotionDemo() {</w:t>
-      </w:r>
-      <w:r>
-        <w:rPr>
-          <w:rFonts w:ascii="Cascadia Code" w:hAnsi="Cascadia Code" w:cs="Cascadia Code"/>
-          <w:sz w:val="18"/>
-          <w:szCs w:val="16"/>
-        </w:rPr>
-        <w:br/>
-        <w:t xml:space="preserve">        JFrame frame = new JFrame("My mouse movin hear n ther");</w:t>
-      </w:r>
-      <w:r>
-        <w:rPr>
-          <w:rFonts w:ascii="Cascadia Code" w:hAnsi="Cascadia Code" w:cs="Cascadia Code"/>
-          <w:sz w:val="18"/>
-          <w:szCs w:val="16"/>
-        </w:rPr>
-        <w:br/>
-        <w:t xml:space="preserve">        frame.setDefaultCloseOperation(JFrame.</w:t>
+        <w:t xml:space="preserve">    public static void </w:t>
+      </w:r>
+      <w:proofErr w:type="spellStart"/>
+      <w:r>
+        <w:rPr>
+          <w:rFonts w:ascii="Cascadia Code" w:hAnsi="Cascadia Code" w:cs="Cascadia Code"/>
+          <w:sz w:val="18"/>
+          <w:szCs w:val="16"/>
+        </w:rPr>
+        <w:t>MouseMotionDemo</w:t>
+      </w:r>
+      <w:proofErr w:type="spellEnd"/>
+      <w:r>
+        <w:rPr>
+          <w:rFonts w:ascii="Cascadia Code" w:hAnsi="Cascadia Code" w:cs="Cascadia Code"/>
+          <w:sz w:val="18"/>
+          <w:szCs w:val="16"/>
+        </w:rPr>
+        <w:t>() {</w:t>
+      </w:r>
+      <w:r>
+        <w:rPr>
+          <w:rFonts w:ascii="Cascadia Code" w:hAnsi="Cascadia Code" w:cs="Cascadia Code"/>
+          <w:sz w:val="18"/>
+          <w:szCs w:val="16"/>
+        </w:rPr>
+        <w:br/>
+        <w:t xml:space="preserve">        </w:t>
+      </w:r>
+      <w:proofErr w:type="spellStart"/>
+      <w:r>
+        <w:rPr>
+          <w:rFonts w:ascii="Cascadia Code" w:hAnsi="Cascadia Code" w:cs="Cascadia Code"/>
+          <w:sz w:val="18"/>
+          <w:szCs w:val="16"/>
+        </w:rPr>
+        <w:t>JFrame</w:t>
+      </w:r>
+      <w:proofErr w:type="spellEnd"/>
+      <w:r>
+        <w:rPr>
+          <w:rFonts w:ascii="Cascadia Code" w:hAnsi="Cascadia Code" w:cs="Cascadia Code"/>
+          <w:sz w:val="18"/>
+          <w:szCs w:val="16"/>
+        </w:rPr>
+        <w:t xml:space="preserve"> frame = new </w:t>
+      </w:r>
+      <w:proofErr w:type="spellStart"/>
+      <w:r>
+        <w:rPr>
+          <w:rFonts w:ascii="Cascadia Code" w:hAnsi="Cascadia Code" w:cs="Cascadia Code"/>
+          <w:sz w:val="18"/>
+          <w:szCs w:val="16"/>
+        </w:rPr>
+        <w:t>JFrame</w:t>
+      </w:r>
+      <w:proofErr w:type="spellEnd"/>
+      <w:r>
+        <w:rPr>
+          <w:rFonts w:ascii="Cascadia Code" w:hAnsi="Cascadia Code" w:cs="Cascadia Code"/>
+          <w:sz w:val="18"/>
+          <w:szCs w:val="16"/>
+        </w:rPr>
+        <w:t xml:space="preserve">("My mouse </w:t>
+      </w:r>
+      <w:proofErr w:type="spellStart"/>
+      <w:r>
+        <w:rPr>
+          <w:rFonts w:ascii="Cascadia Code" w:hAnsi="Cascadia Code" w:cs="Cascadia Code"/>
+          <w:sz w:val="18"/>
+          <w:szCs w:val="16"/>
+        </w:rPr>
+        <w:t>movin</w:t>
+      </w:r>
+      <w:proofErr w:type="spellEnd"/>
+      <w:r>
+        <w:rPr>
+          <w:rFonts w:ascii="Cascadia Code" w:hAnsi="Cascadia Code" w:cs="Cascadia Code"/>
+          <w:sz w:val="18"/>
+          <w:szCs w:val="16"/>
+        </w:rPr>
+        <w:t xml:space="preserve"> hear n </w:t>
+      </w:r>
+      <w:proofErr w:type="spellStart"/>
+      <w:r>
+        <w:rPr>
+          <w:rFonts w:ascii="Cascadia Code" w:hAnsi="Cascadia Code" w:cs="Cascadia Code"/>
+          <w:sz w:val="18"/>
+          <w:szCs w:val="16"/>
+        </w:rPr>
+        <w:t>ther</w:t>
+      </w:r>
+      <w:proofErr w:type="spellEnd"/>
+      <w:r>
+        <w:rPr>
+          <w:rFonts w:ascii="Cascadia Code" w:hAnsi="Cascadia Code" w:cs="Cascadia Code"/>
+          <w:sz w:val="18"/>
+          <w:szCs w:val="16"/>
+        </w:rPr>
+        <w:t>");</w:t>
+      </w:r>
+      <w:r>
+        <w:rPr>
+          <w:rFonts w:ascii="Cascadia Code" w:hAnsi="Cascadia Code" w:cs="Cascadia Code"/>
+          <w:sz w:val="18"/>
+          <w:szCs w:val="16"/>
+        </w:rPr>
+        <w:br/>
+        <w:t xml:space="preserve">        </w:t>
+      </w:r>
+      <w:proofErr w:type="spellStart"/>
+      <w:r>
+        <w:rPr>
+          <w:rFonts w:ascii="Cascadia Code" w:hAnsi="Cascadia Code" w:cs="Cascadia Code"/>
+          <w:sz w:val="18"/>
+          <w:szCs w:val="16"/>
+        </w:rPr>
+        <w:t>frame.setDefaultCloseOperation</w:t>
+      </w:r>
+      <w:proofErr w:type="spellEnd"/>
+      <w:r>
+        <w:rPr>
+          <w:rFonts w:ascii="Cascadia Code" w:hAnsi="Cascadia Code" w:cs="Cascadia Code"/>
+          <w:sz w:val="18"/>
+          <w:szCs w:val="16"/>
+        </w:rPr>
+        <w:t>(</w:t>
+      </w:r>
+      <w:proofErr w:type="spellStart"/>
+      <w:r>
+        <w:rPr>
+          <w:rFonts w:ascii="Cascadia Code" w:hAnsi="Cascadia Code" w:cs="Cascadia Code"/>
+          <w:sz w:val="18"/>
+          <w:szCs w:val="16"/>
+        </w:rPr>
+        <w:t>JFrame.</w:t>
       </w:r>
       <w:r>
         <w:rPr>
@@ -885,6 +1801,7 @@
         </w:rPr>
         <w:t>EXIT_ON_CLOSE</w:t>
       </w:r>
+      <w:proofErr w:type="spellEnd"/>
       <w:r>
         <w:rPr>
           <w:rFonts w:ascii="Cascadia Code" w:hAnsi="Cascadia Code" w:cs="Cascadia Code"/>
@@ -900,33 +1817,150 @@
           <w:szCs w:val="16"/>
         </w:rPr>
         <w:br/>
-        <w:t xml:space="preserve">        frame.setLayout(new BorderLayout());</w:t>
-      </w:r>
-      <w:r>
-        <w:rPr>
-          <w:rFonts w:ascii="Cascadia Code" w:hAnsi="Cascadia Code" w:cs="Cascadia Code"/>
-          <w:sz w:val="18"/>
-          <w:szCs w:val="16"/>
-        </w:rPr>
-        <w:br/>
-      </w:r>
-      <w:r>
-        <w:rPr>
-          <w:rFonts w:ascii="Cascadia Code" w:hAnsi="Cascadia Code" w:cs="Cascadia Code"/>
-          <w:sz w:val="18"/>
-          <w:szCs w:val="16"/>
-        </w:rPr>
-        <w:br/>
-        <w:t xml:space="preserve">        JLabel coordinatesLabel = new JLabel("Mouse Coordinates: (0, 0)");</w:t>
-      </w:r>
-      <w:r>
-        <w:rPr>
-          <w:rFonts w:ascii="Cascadia Code" w:hAnsi="Cascadia Code" w:cs="Cascadia Code"/>
-          <w:sz w:val="18"/>
-          <w:szCs w:val="16"/>
-        </w:rPr>
-        <w:br/>
-        <w:t xml:space="preserve">        coordinatesLabel.setHorizontalAlignment(JLabel.</w:t>
+        <w:t xml:space="preserve">        </w:t>
+      </w:r>
+      <w:proofErr w:type="spellStart"/>
+      <w:r>
+        <w:rPr>
+          <w:rFonts w:ascii="Cascadia Code" w:hAnsi="Cascadia Code" w:cs="Cascadia Code"/>
+          <w:sz w:val="18"/>
+          <w:szCs w:val="16"/>
+        </w:rPr>
+        <w:t>frame.setLayout</w:t>
+      </w:r>
+      <w:proofErr w:type="spellEnd"/>
+      <w:r>
+        <w:rPr>
+          <w:rFonts w:ascii="Cascadia Code" w:hAnsi="Cascadia Code" w:cs="Cascadia Code"/>
+          <w:sz w:val="18"/>
+          <w:szCs w:val="16"/>
+        </w:rPr>
+        <w:t xml:space="preserve">(new </w:t>
+      </w:r>
+      <w:proofErr w:type="spellStart"/>
+      <w:r>
+        <w:rPr>
+          <w:rFonts w:ascii="Cascadia Code" w:hAnsi="Cascadia Code" w:cs="Cascadia Code"/>
+          <w:sz w:val="18"/>
+          <w:szCs w:val="16"/>
+        </w:rPr>
+        <w:t>BorderLayout</w:t>
+      </w:r>
+      <w:proofErr w:type="spellEnd"/>
+      <w:r>
+        <w:rPr>
+          <w:rFonts w:ascii="Cascadia Code" w:hAnsi="Cascadia Code" w:cs="Cascadia Code"/>
+          <w:sz w:val="18"/>
+          <w:szCs w:val="16"/>
+        </w:rPr>
+        <w:t>());</w:t>
+      </w:r>
+      <w:r>
+        <w:rPr>
+          <w:rFonts w:ascii="Cascadia Code" w:hAnsi="Cascadia Code" w:cs="Cascadia Code"/>
+          <w:sz w:val="18"/>
+          <w:szCs w:val="16"/>
+        </w:rPr>
+        <w:br/>
+      </w:r>
+      <w:r>
+        <w:rPr>
+          <w:rFonts w:ascii="Cascadia Code" w:hAnsi="Cascadia Code" w:cs="Cascadia Code"/>
+          <w:sz w:val="18"/>
+          <w:szCs w:val="16"/>
+        </w:rPr>
+        <w:br/>
+        <w:t xml:space="preserve">        </w:t>
+      </w:r>
+      <w:proofErr w:type="spellStart"/>
+      <w:r>
+        <w:rPr>
+          <w:rFonts w:ascii="Cascadia Code" w:hAnsi="Cascadia Code" w:cs="Cascadia Code"/>
+          <w:sz w:val="18"/>
+          <w:szCs w:val="16"/>
+        </w:rPr>
+        <w:t>JLabel</w:t>
+      </w:r>
+      <w:proofErr w:type="spellEnd"/>
+      <w:r>
+        <w:rPr>
+          <w:rFonts w:ascii="Cascadia Code" w:hAnsi="Cascadia Code" w:cs="Cascadia Code"/>
+          <w:sz w:val="18"/>
+          <w:szCs w:val="16"/>
+        </w:rPr>
+        <w:t xml:space="preserve"> </w:t>
+      </w:r>
+      <w:proofErr w:type="spellStart"/>
+      <w:r>
+        <w:rPr>
+          <w:rFonts w:ascii="Cascadia Code" w:hAnsi="Cascadia Code" w:cs="Cascadia Code"/>
+          <w:sz w:val="18"/>
+          <w:szCs w:val="16"/>
+        </w:rPr>
+        <w:t>coordinatesLabel</w:t>
+      </w:r>
+      <w:proofErr w:type="spellEnd"/>
+      <w:r>
+        <w:rPr>
+          <w:rFonts w:ascii="Cascadia Code" w:hAnsi="Cascadia Code" w:cs="Cascadia Code"/>
+          <w:sz w:val="18"/>
+          <w:szCs w:val="16"/>
+        </w:rPr>
+        <w:t xml:space="preserve"> = new </w:t>
+      </w:r>
+      <w:proofErr w:type="spellStart"/>
+      <w:r>
+        <w:rPr>
+          <w:rFonts w:ascii="Cascadia Code" w:hAnsi="Cascadia Code" w:cs="Cascadia Code"/>
+          <w:sz w:val="18"/>
+          <w:szCs w:val="16"/>
+        </w:rPr>
+        <w:t>JLabel</w:t>
+      </w:r>
+      <w:proofErr w:type="spellEnd"/>
+      <w:r>
+        <w:rPr>
+          <w:rFonts w:ascii="Cascadia Code" w:hAnsi="Cascadia Code" w:cs="Cascadia Code"/>
+          <w:sz w:val="18"/>
+          <w:szCs w:val="16"/>
+        </w:rPr>
+        <w:t>("Mouse Coordinates: (0, 0)");</w:t>
+      </w:r>
+      <w:r>
+        <w:rPr>
+          <w:rFonts w:ascii="Cascadia Code" w:hAnsi="Cascadia Code" w:cs="Cascadia Code"/>
+          <w:sz w:val="18"/>
+          <w:szCs w:val="16"/>
+        </w:rPr>
+        <w:br/>
+        <w:t xml:space="preserve">        </w:t>
+      </w:r>
+      <w:proofErr w:type="spellStart"/>
+      <w:r>
+        <w:rPr>
+          <w:rFonts w:ascii="Cascadia Code" w:hAnsi="Cascadia Code" w:cs="Cascadia Code"/>
+          <w:sz w:val="18"/>
+          <w:szCs w:val="16"/>
+        </w:rPr>
+        <w:t>coordinatesLabel.setHorizontalAlignment</w:t>
+      </w:r>
+      <w:proofErr w:type="spellEnd"/>
+      <w:r>
+        <w:rPr>
+          <w:rFonts w:ascii="Cascadia Code" w:hAnsi="Cascadia Code" w:cs="Cascadia Code"/>
+          <w:sz w:val="18"/>
+          <w:szCs w:val="16"/>
+        </w:rPr>
+        <w:t>(</w:t>
+      </w:r>
+      <w:proofErr w:type="spellStart"/>
+      <w:r>
+        <w:rPr>
+          <w:rFonts w:ascii="Cascadia Code" w:hAnsi="Cascadia Code" w:cs="Cascadia Code"/>
+          <w:sz w:val="18"/>
+          <w:szCs w:val="16"/>
+        </w:rPr>
+        <w:t>JLabel.</w:t>
       </w:r>
       <w:r>
         <w:rPr>
@@ -938,6 +1972,7 @@
         </w:rPr>
         <w:t>CENTER</w:t>
       </w:r>
+      <w:proofErr w:type="spellEnd"/>
       <w:r>
         <w:rPr>
           <w:rFonts w:ascii="Cascadia Code" w:hAnsi="Cascadia Code" w:cs="Cascadia Code"/>
@@ -961,7 +1996,52 @@
           <w:szCs w:val="16"/>
         </w:rPr>
         <w:br/>
-        <w:t xml:space="preserve">        frame.add(coordinatesLabel, BorderLayout.</w:t>
+        <w:t xml:space="preserve">        </w:t>
+      </w:r>
+      <w:proofErr w:type="spellStart"/>
+      <w:r>
+        <w:rPr>
+          <w:rFonts w:ascii="Cascadia Code" w:hAnsi="Cascadia Code" w:cs="Cascadia Code"/>
+          <w:sz w:val="18"/>
+          <w:szCs w:val="16"/>
+        </w:rPr>
+        <w:t>frame.add</w:t>
+      </w:r>
+      <w:proofErr w:type="spellEnd"/>
+      <w:r>
+        <w:rPr>
+          <w:rFonts w:ascii="Cascadia Code" w:hAnsi="Cascadia Code" w:cs="Cascadia Code"/>
+          <w:sz w:val="18"/>
+          <w:szCs w:val="16"/>
+        </w:rPr>
+        <w:t>(</w:t>
+      </w:r>
+      <w:proofErr w:type="spellStart"/>
+      <w:r>
+        <w:rPr>
+          <w:rFonts w:ascii="Cascadia Code" w:hAnsi="Cascadia Code" w:cs="Cascadia Code"/>
+          <w:sz w:val="18"/>
+          <w:szCs w:val="16"/>
+        </w:rPr>
+        <w:t>coordinatesLabel</w:t>
+      </w:r>
+      <w:proofErr w:type="spellEnd"/>
+      <w:r>
+        <w:rPr>
+          <w:rFonts w:ascii="Cascadia Code" w:hAnsi="Cascadia Code" w:cs="Cascadia Code"/>
+          <w:sz w:val="18"/>
+          <w:szCs w:val="16"/>
+        </w:rPr>
+        <w:t xml:space="preserve">, </w:t>
+      </w:r>
+      <w:proofErr w:type="spellStart"/>
+      <w:r>
+        <w:rPr>
+          <w:rFonts w:ascii="Cascadia Code" w:hAnsi="Cascadia Code" w:cs="Cascadia Code"/>
+          <w:sz w:val="18"/>
+          <w:szCs w:val="16"/>
+        </w:rPr>
+        <w:t>BorderLayout.</w:t>
       </w:r>
       <w:r>
         <w:rPr>
@@ -973,6 +2053,7 @@
         </w:rPr>
         <w:t>SOUTH</w:t>
       </w:r>
+      <w:proofErr w:type="spellEnd"/>
       <w:r>
         <w:rPr>
           <w:rFonts w:ascii="Cascadia Code" w:hAnsi="Cascadia Code" w:cs="Cascadia Code"/>
@@ -996,23 +2077,51 @@
           <w:szCs w:val="16"/>
         </w:rPr>
         <w:br/>
-        <w:t xml:space="preserve">        frame.addMouseMotionListener(new MouseMotionAdapter() {</w:t>
-      </w:r>
-      <w:r>
-        <w:rPr>
-          <w:rFonts w:ascii="Cascadia Code" w:hAnsi="Cascadia Code" w:cs="Cascadia Code"/>
-          <w:sz w:val="18"/>
-          <w:szCs w:val="16"/>
-        </w:rPr>
-        <w:br/>
-      </w:r>
-      <w:r>
-        <w:rPr>
-          <w:rFonts w:ascii="Cascadia Code" w:hAnsi="Cascadia Code" w:cs="Cascadia Code"/>
-          <w:sz w:val="18"/>
-          <w:szCs w:val="16"/>
-        </w:rPr>
-        <w:lastRenderedPageBreak/>
+        <w:t xml:space="preserve">        </w:t>
+      </w:r>
+      <w:proofErr w:type="spellStart"/>
+      <w:r>
+        <w:rPr>
+          <w:rFonts w:ascii="Cascadia Code" w:hAnsi="Cascadia Code" w:cs="Cascadia Code"/>
+          <w:sz w:val="18"/>
+          <w:szCs w:val="16"/>
+        </w:rPr>
+        <w:t>frame.addMouseMotionListener</w:t>
+      </w:r>
+      <w:proofErr w:type="spellEnd"/>
+      <w:r>
+        <w:rPr>
+          <w:rFonts w:ascii="Cascadia Code" w:hAnsi="Cascadia Code" w:cs="Cascadia Code"/>
+          <w:sz w:val="18"/>
+          <w:szCs w:val="16"/>
+        </w:rPr>
+        <w:t xml:space="preserve">(new </w:t>
+      </w:r>
+      <w:proofErr w:type="spellStart"/>
+      <w:r>
+        <w:rPr>
+          <w:rFonts w:ascii="Cascadia Code" w:hAnsi="Cascadia Code" w:cs="Cascadia Code"/>
+          <w:sz w:val="18"/>
+          <w:szCs w:val="16"/>
+        </w:rPr>
+        <w:t>MouseMotionAdapter</w:t>
+      </w:r>
+      <w:proofErr w:type="spellEnd"/>
+      <w:r>
+        <w:rPr>
+          <w:rFonts w:ascii="Cascadia Code" w:hAnsi="Cascadia Code" w:cs="Cascadia Code"/>
+          <w:sz w:val="18"/>
+          <w:szCs w:val="16"/>
+        </w:rPr>
+        <w:t>() {</w:t>
+      </w:r>
+      <w:r>
+        <w:rPr>
+          <w:rFonts w:ascii="Cascadia Code" w:hAnsi="Cascadia Code" w:cs="Cascadia Code"/>
+          <w:sz w:val="18"/>
+          <w:szCs w:val="16"/>
+        </w:rPr>
+        <w:br/>
         <w:t xml:space="preserve">            @Override</w:t>
       </w:r>
       <w:r>
@@ -1022,34 +2131,124 @@
           <w:szCs w:val="16"/>
         </w:rPr>
         <w:br/>
-        <w:t xml:space="preserve">            public void mouseMoved(MouseEvent e) {</w:t>
-      </w:r>
-      <w:r>
-        <w:rPr>
-          <w:rFonts w:ascii="Cascadia Code" w:hAnsi="Cascadia Code" w:cs="Cascadia Code"/>
-          <w:sz w:val="18"/>
-          <w:szCs w:val="16"/>
-        </w:rPr>
-        <w:br/>
-        <w:t xml:space="preserve">                int x = e.getX();</w:t>
-      </w:r>
-      <w:r>
-        <w:rPr>
-          <w:rFonts w:ascii="Cascadia Code" w:hAnsi="Cascadia Code" w:cs="Cascadia Code"/>
-          <w:sz w:val="18"/>
-          <w:szCs w:val="16"/>
-        </w:rPr>
-        <w:br/>
-        <w:t xml:space="preserve">                int y = e.getY();</w:t>
-      </w:r>
-      <w:r>
-        <w:rPr>
-          <w:rFonts w:ascii="Cascadia Code" w:hAnsi="Cascadia Code" w:cs="Cascadia Code"/>
-          <w:sz w:val="18"/>
-          <w:szCs w:val="16"/>
-        </w:rPr>
-        <w:br/>
-        <w:t xml:space="preserve">                coordinatesLabel.setText("Mouse Coordinates: (" + x + ", " + y + ")");</w:t>
+        <w:t xml:space="preserve">            public void </w:t>
+      </w:r>
+      <w:proofErr w:type="spellStart"/>
+      <w:r>
+        <w:rPr>
+          <w:rFonts w:ascii="Cascadia Code" w:hAnsi="Cascadia Code" w:cs="Cascadia Code"/>
+          <w:sz w:val="18"/>
+          <w:szCs w:val="16"/>
+        </w:rPr>
+        <w:t>mouseMoved</w:t>
+      </w:r>
+      <w:proofErr w:type="spellEnd"/>
+      <w:r>
+        <w:rPr>
+          <w:rFonts w:ascii="Cascadia Code" w:hAnsi="Cascadia Code" w:cs="Cascadia Code"/>
+          <w:sz w:val="18"/>
+          <w:szCs w:val="16"/>
+        </w:rPr>
+        <w:t>(</w:t>
+      </w:r>
+      <w:proofErr w:type="spellStart"/>
+      <w:r>
+        <w:rPr>
+          <w:rFonts w:ascii="Cascadia Code" w:hAnsi="Cascadia Code" w:cs="Cascadia Code"/>
+          <w:sz w:val="18"/>
+          <w:szCs w:val="16"/>
+        </w:rPr>
+        <w:t>MouseEvent</w:t>
+      </w:r>
+      <w:proofErr w:type="spellEnd"/>
+      <w:r>
+        <w:rPr>
+          <w:rFonts w:ascii="Cascadia Code" w:hAnsi="Cascadia Code" w:cs="Cascadia Code"/>
+          <w:sz w:val="18"/>
+          <w:szCs w:val="16"/>
+        </w:rPr>
+        <w:t xml:space="preserve"> e) {</w:t>
+      </w:r>
+      <w:r>
+        <w:rPr>
+          <w:rFonts w:ascii="Cascadia Code" w:hAnsi="Cascadia Code" w:cs="Cascadia Code"/>
+          <w:sz w:val="18"/>
+          <w:szCs w:val="16"/>
+        </w:rPr>
+        <w:br/>
+        <w:t xml:space="preserve">                int x = </w:t>
+      </w:r>
+      <w:proofErr w:type="spellStart"/>
+      <w:r>
+        <w:rPr>
+          <w:rFonts w:ascii="Cascadia Code" w:hAnsi="Cascadia Code" w:cs="Cascadia Code"/>
+          <w:sz w:val="18"/>
+          <w:szCs w:val="16"/>
+        </w:rPr>
+        <w:t>e.getX</w:t>
+      </w:r>
+      <w:proofErr w:type="spellEnd"/>
+      <w:r>
+        <w:rPr>
+          <w:rFonts w:ascii="Cascadia Code" w:hAnsi="Cascadia Code" w:cs="Cascadia Code"/>
+          <w:sz w:val="18"/>
+          <w:szCs w:val="16"/>
+        </w:rPr>
+        <w:t>();</w:t>
+      </w:r>
+      <w:r>
+        <w:rPr>
+          <w:rFonts w:ascii="Cascadia Code" w:hAnsi="Cascadia Code" w:cs="Cascadia Code"/>
+          <w:sz w:val="18"/>
+          <w:szCs w:val="16"/>
+        </w:rPr>
+        <w:br/>
+        <w:t xml:space="preserve">                int y = </w:t>
+      </w:r>
+      <w:proofErr w:type="spellStart"/>
+      <w:r>
+        <w:rPr>
+          <w:rFonts w:ascii="Cascadia Code" w:hAnsi="Cascadia Code" w:cs="Cascadia Code"/>
+          <w:sz w:val="18"/>
+          <w:szCs w:val="16"/>
+        </w:rPr>
+        <w:t>e.getY</w:t>
+      </w:r>
+      <w:proofErr w:type="spellEnd"/>
+      <w:r>
+        <w:rPr>
+          <w:rFonts w:ascii="Cascadia Code" w:hAnsi="Cascadia Code" w:cs="Cascadia Code"/>
+          <w:sz w:val="18"/>
+          <w:szCs w:val="16"/>
+        </w:rPr>
+        <w:t>();</w:t>
+      </w:r>
+      <w:r>
+        <w:rPr>
+          <w:rFonts w:ascii="Cascadia Code" w:hAnsi="Cascadia Code" w:cs="Cascadia Code"/>
+          <w:sz w:val="18"/>
+          <w:szCs w:val="16"/>
+        </w:rPr>
+        <w:br/>
+        <w:t xml:space="preserve">                </w:t>
+      </w:r>
+      <w:proofErr w:type="spellStart"/>
+      <w:r>
+        <w:rPr>
+          <w:rFonts w:ascii="Cascadia Code" w:hAnsi="Cascadia Code" w:cs="Cascadia Code"/>
+          <w:sz w:val="18"/>
+          <w:szCs w:val="16"/>
+        </w:rPr>
+        <w:t>coordinatesLabel.setText</w:t>
+      </w:r>
+      <w:proofErr w:type="spellEnd"/>
+      <w:r>
+        <w:rPr>
+          <w:rFonts w:ascii="Cascadia Code" w:hAnsi="Cascadia Code" w:cs="Cascadia Code"/>
+          <w:sz w:val="18"/>
+          <w:szCs w:val="16"/>
+        </w:rPr>
+        <w:t>("Mouse Coordinates: (" + x + ", " + y + ")");</w:t>
       </w:r>
       <w:r>
         <w:rPr>
@@ -1076,7 +2275,34 @@
           <w:szCs w:val="16"/>
         </w:rPr>
         <w:br/>
-        <w:t xml:space="preserve">        frame.setBackground(Color.</w:t>
+        <w:t xml:space="preserve">        </w:t>
+      </w:r>
+      <w:proofErr w:type="spellStart"/>
+      <w:r>
+        <w:rPr>
+          <w:rFonts w:ascii="Cascadia Code" w:hAnsi="Cascadia Code" w:cs="Cascadia Code"/>
+          <w:sz w:val="18"/>
+          <w:szCs w:val="16"/>
+        </w:rPr>
+        <w:t>frame.setBackground</w:t>
+      </w:r>
+      <w:proofErr w:type="spellEnd"/>
+      <w:r>
+        <w:rPr>
+          <w:rFonts w:ascii="Cascadia Code" w:hAnsi="Cascadia Code" w:cs="Cascadia Code"/>
+          <w:sz w:val="18"/>
+          <w:szCs w:val="16"/>
+        </w:rPr>
+        <w:t>(</w:t>
+      </w:r>
+      <w:proofErr w:type="spellStart"/>
+      <w:r>
+        <w:rPr>
+          <w:rFonts w:ascii="Cascadia Code" w:hAnsi="Cascadia Code" w:cs="Cascadia Code"/>
+          <w:sz w:val="18"/>
+          <w:szCs w:val="16"/>
+        </w:rPr>
+        <w:t>Color.</w:t>
       </w:r>
       <w:r>
         <w:rPr>
@@ -1088,6 +2314,7 @@
         </w:rPr>
         <w:t>DARK_GRAY</w:t>
       </w:r>
+      <w:proofErr w:type="spellEnd"/>
       <w:r>
         <w:rPr>
           <w:rFonts w:ascii="Cascadia Code" w:hAnsi="Cascadia Code" w:cs="Cascadia Code"/>
@@ -1103,16 +2330,52 @@
           <w:szCs w:val="16"/>
         </w:rPr>
         <w:br/>
-        <w:t xml:space="preserve">        frame.setSize(400, 300);</w:t>
-      </w:r>
-      <w:r>
-        <w:rPr>
-          <w:rFonts w:ascii="Cascadia Code" w:hAnsi="Cascadia Code" w:cs="Cascadia Code"/>
-          <w:sz w:val="18"/>
-          <w:szCs w:val="16"/>
-        </w:rPr>
-        <w:br/>
-        <w:t xml:space="preserve">        frame.setVisible(true);</w:t>
+        <w:t xml:space="preserve">        </w:t>
+      </w:r>
+      <w:proofErr w:type="spellStart"/>
+      <w:r>
+        <w:rPr>
+          <w:rFonts w:ascii="Cascadia Code" w:hAnsi="Cascadia Code" w:cs="Cascadia Code"/>
+          <w:sz w:val="18"/>
+          <w:szCs w:val="16"/>
+        </w:rPr>
+        <w:t>frame.setSize</w:t>
+      </w:r>
+      <w:proofErr w:type="spellEnd"/>
+      <w:r>
+        <w:rPr>
+          <w:rFonts w:ascii="Cascadia Code" w:hAnsi="Cascadia Code" w:cs="Cascadia Code"/>
+          <w:sz w:val="18"/>
+          <w:szCs w:val="16"/>
+        </w:rPr>
+        <w:t>(400, 300);</w:t>
+      </w:r>
+      <w:r>
+        <w:rPr>
+          <w:rFonts w:ascii="Cascadia Code" w:hAnsi="Cascadia Code" w:cs="Cascadia Code"/>
+          <w:sz w:val="18"/>
+          <w:szCs w:val="16"/>
+        </w:rPr>
+        <w:br/>
+        <w:t xml:space="preserve">        </w:t>
+      </w:r>
+      <w:proofErr w:type="spellStart"/>
+      <w:r>
+        <w:rPr>
+          <w:rFonts w:ascii="Cascadia Code" w:hAnsi="Cascadia Code" w:cs="Cascadia Code"/>
+          <w:sz w:val="18"/>
+          <w:szCs w:val="16"/>
+        </w:rPr>
+        <w:t>frame.setVisible</w:t>
+      </w:r>
+      <w:proofErr w:type="spellEnd"/>
+      <w:r>
+        <w:rPr>
+          <w:rFonts w:ascii="Cascadia Code" w:hAnsi="Cascadia Code" w:cs="Cascadia Code"/>
+          <w:sz w:val="18"/>
+          <w:szCs w:val="16"/>
+        </w:rPr>
+        <w:t>(true);</w:t>
       </w:r>
       <w:r>
         <w:rPr>
@@ -1138,17 +2401,36 @@
           <w:szCs w:val="16"/>
         </w:rPr>
         <w:br/>
-        <w:t xml:space="preserve">    public static void main(String[] args) {</w:t>
-      </w:r>
-      <w:r>
-        <w:rPr>
-          <w:rFonts w:ascii="Cascadia Code" w:hAnsi="Cascadia Code" w:cs="Cascadia Code"/>
-          <w:sz w:val="18"/>
-          <w:szCs w:val="16"/>
-        </w:rPr>
-        <w:br/>
-        <w:t xml:space="preserve">        SwingUtilities.</w:t>
-      </w:r>
+        <w:t xml:space="preserve">    public static void main(String[] </w:t>
+      </w:r>
+      <w:proofErr w:type="spellStart"/>
+      <w:r>
+        <w:rPr>
+          <w:rFonts w:ascii="Cascadia Code" w:hAnsi="Cascadia Code" w:cs="Cascadia Code"/>
+          <w:sz w:val="18"/>
+          <w:szCs w:val="16"/>
+        </w:rPr>
+        <w:t>args</w:t>
+      </w:r>
+      <w:proofErr w:type="spellEnd"/>
+      <w:r>
+        <w:rPr>
+          <w:rFonts w:ascii="Cascadia Code" w:hAnsi="Cascadia Code" w:cs="Cascadia Code"/>
+          <w:sz w:val="18"/>
+          <w:szCs w:val="16"/>
+        </w:rPr>
+        <w:t>) {</w:t>
+      </w:r>
+      <w:r>
+        <w:rPr>
+          <w:rFonts w:ascii="Cascadia Code" w:hAnsi="Cascadia Code" w:cs="Cascadia Code"/>
+          <w:sz w:val="18"/>
+          <w:szCs w:val="16"/>
+        </w:rPr>
+        <w:br/>
+        <w:t xml:space="preserve">                </w:t>
+      </w:r>
+      <w:proofErr w:type="spellStart"/>
       <w:r>
         <w:rPr>
           <w:rFonts w:ascii="Cascadia Code" w:hAnsi="Cascadia Code" w:cs="Cascadia Code"/>
@@ -1157,53 +2439,9 @@
           <w:sz w:val="18"/>
           <w:szCs w:val="16"/>
         </w:rPr>
-        <w:t>invokeLater</w:t>
-      </w:r>
-      <w:r>
-        <w:rPr>
-          <w:rFonts w:ascii="Cascadia Code" w:hAnsi="Cascadia Code" w:cs="Cascadia Code"/>
-          <w:sz w:val="18"/>
-          <w:szCs w:val="16"/>
-        </w:rPr>
-        <w:t>(new Runnable() {</w:t>
-      </w:r>
-      <w:r>
-        <w:rPr>
-          <w:rFonts w:ascii="Cascadia Code" w:hAnsi="Cascadia Code" w:cs="Cascadia Code"/>
-          <w:sz w:val="18"/>
-          <w:szCs w:val="16"/>
-        </w:rPr>
-        <w:br/>
-        <w:t xml:space="preserve">            @Override</w:t>
-      </w:r>
-      <w:r>
-        <w:rPr>
-          <w:rFonts w:ascii="Cascadia Code" w:hAnsi="Cascadia Code" w:cs="Cascadia Code"/>
-          <w:sz w:val="18"/>
-          <w:szCs w:val="16"/>
-        </w:rPr>
-        <w:br/>
-        <w:t xml:space="preserve">            public void run() {</w:t>
-      </w:r>
-      <w:r>
-        <w:rPr>
-          <w:rFonts w:ascii="Cascadia Code" w:hAnsi="Cascadia Code" w:cs="Cascadia Code"/>
-          <w:sz w:val="18"/>
-          <w:szCs w:val="16"/>
-        </w:rPr>
-        <w:br/>
-        <w:t xml:space="preserve">                </w:t>
-      </w:r>
-      <w:r>
-        <w:rPr>
-          <w:rFonts w:ascii="Cascadia Code" w:hAnsi="Cascadia Code" w:cs="Cascadia Code"/>
-          <w:i/>
-          <w:iCs/>
-          <w:sz w:val="18"/>
-          <w:szCs w:val="16"/>
-        </w:rPr>
         <w:t>MouseMotionDemo</w:t>
       </w:r>
+      <w:proofErr w:type="spellEnd"/>
       <w:r>
         <w:rPr>
           <w:rFonts w:ascii="Cascadia Code" w:hAnsi="Cascadia Code" w:cs="Cascadia Code"/>
@@ -1219,25 +2457,24 @@
           <w:szCs w:val="16"/>
         </w:rPr>
         <w:br/>
-        <w:t xml:space="preserve">            }</w:t>
-      </w:r>
-      <w:r>
-        <w:rPr>
-          <w:rFonts w:ascii="Cascadia Code" w:hAnsi="Cascadia Code" w:cs="Cascadia Code"/>
-          <w:sz w:val="18"/>
-          <w:szCs w:val="16"/>
-        </w:rPr>
-        <w:br/>
-        <w:t xml:space="preserve">        });</w:t>
-      </w:r>
-      <w:r>
-        <w:rPr>
-          <w:rFonts w:ascii="Cascadia Code" w:hAnsi="Cascadia Code" w:cs="Cascadia Code"/>
-          <w:sz w:val="18"/>
-          <w:szCs w:val="16"/>
-        </w:rPr>
-        <w:br/>
-        <w:t xml:space="preserve">    }</w:t>
+        <w:t xml:space="preserve">            </w:t>
+      </w:r>
+      <w:r>
+        <w:rPr>
+          <w:rFonts w:ascii="Cascadia Code" w:hAnsi="Cascadia Code" w:cs="Cascadia Code"/>
+          <w:sz w:val="18"/>
+          <w:szCs w:val="16"/>
+        </w:rPr>
+        <w:t>}</w:t>
+      </w:r>
+      <w:r>
+        <w:rPr>
+          <w:rFonts w:ascii="Cascadia Code" w:hAnsi="Cascadia Code" w:cs="Cascadia Code"/>
+          <w:sz w:val="18"/>
+          <w:szCs w:val="16"/>
+        </w:rPr>
+        <w:br/>
+        <w:t xml:space="preserve">    </w:t>
       </w:r>
       <w:r>
         <w:rPr>
@@ -1291,7 +2528,6 @@
           <w:sz w:val="32"/>
           <w:u w:val="single"/>
         </w:rPr>
-        <w:lastRenderedPageBreak/>
         <w:t>OUTPUT:</w:t>
       </w:r>
       <w:r>
@@ -1307,10 +2543,10 @@
       </w:pPr>
       <w:r>
         <w:rPr>
-          <w:u w:val="single"/>
+          <w:noProof/>
         </w:rPr>
         <w:drawing>
-          <wp:inline distT="0" distB="0" distL="0" distR="0" wp14:anchorId="7EFC0626" wp14:editId="2584E93A">
+          <wp:inline distT="0" distB="0" distL="0" distR="0" wp14:anchorId="71780439" wp14:editId="2446F120">
             <wp:extent cx="2884601" cy="2160000"/>
             <wp:effectExtent l="0" t="0" r="0" b="0"/>
             <wp:docPr id="2" name="Picture 2"/>
@@ -1353,8 +2589,11 @@
         </w:drawing>
       </w:r>
       <w:r>
+        <w:rPr>
+          <w:noProof/>
+        </w:rPr>
         <w:drawing>
-          <wp:inline distT="0" distB="0" distL="0" distR="0" wp14:anchorId="50461DE1" wp14:editId="2CF521D9">
+          <wp:inline distT="0" distB="0" distL="0" distR="0" wp14:anchorId="509D1A30" wp14:editId="36027ACE">
             <wp:extent cx="2882188" cy="2160000"/>
             <wp:effectExtent l="0" t="0" r="0" b="0"/>
             <wp:docPr id="4" name="Picture 4"/>
@@ -1420,7 +2659,7 @@
 </file>
 
 <file path=word/numbering.xml><?xml version="1.0" encoding="utf-8"?>
-<w:numbering xmlns:wpc="http://schemas.microsoft.com/office/word/2010/wordprocessingCanvas" xmlns:cx="http://schemas.microsoft.com/office/drawing/2014/chartex" xmlns:mc="http://schemas.openxmlformats.org/markup-compatibility/2006" xmlns:o="urn:schemas-microsoft-com:office:office" xmlns:r="http://schemas.openxmlformats.org/officeDocument/2006/relationships" xmlns:m="http://schemas.openxmlformats.org/officeDocument/2006/math" xmlns:v="urn:schemas-microsoft-com:vml" xmlns:wp14="http://schemas.microsoft.com/office/word/2010/wordprocessingDrawing" xmlns:wp="http://schemas.openxmlformats.org/drawingml/2006/wordprocessingDrawing" xmlns:w10="urn:schemas-microsoft-com:office:word" xmlns:w="http://schemas.openxmlformats.org/wordprocessingml/2006/main" xmlns:w14="http://schemas.microsoft.com/office/word/2010/wordml" xmlns:w15="http://schemas.microsoft.com/office/word/2012/wordml" xmlns:w16se="http://schemas.microsoft.com/office/word/2015/wordml/symex" xmlns:wpg="http://schemas.microsoft.com/office/word/2010/wordprocessingGroup" xmlns:wpi="http://schemas.microsoft.com/office/word/2010/wordprocessingInk" xmlns:wne="http://schemas.microsoft.com/office/word/2006/wordml" xmlns:wps="http://schemas.microsoft.com/office/word/2010/wordprocessingShape" mc:Ignorable="w14 w15 w16se wp14">
+<w:numbering xmlns:wpc="http://schemas.microsoft.com/office/word/2010/wordprocessingCanvas" xmlns:cx="http://schemas.microsoft.com/office/drawing/2014/chartex" xmlns:cx1="http://schemas.microsoft.com/office/drawing/2015/9/8/chartex" xmlns:cx2="http://schemas.microsoft.com/office/drawing/2015/10/21/chartex" xmlns:cx3="http://schemas.microsoft.com/office/drawing/2016/5/9/chartex" xmlns:cx4="http://schemas.microsoft.com/office/drawing/2016/5/10/chartex" xmlns:cx5="http://schemas.microsoft.com/office/drawing/2016/5/11/chartex" xmlns:cx6="http://schemas.microsoft.com/office/drawing/2016/5/12/chartex" xmlns:cx7="http://schemas.microsoft.com/office/drawing/2016/5/13/chartex" xmlns:cx8="http://schemas.microsoft.com/office/drawing/2016/5/14/chartex" xmlns:mc="http://schemas.openxmlformats.org/markup-compatibility/2006" xmlns:aink="http://schemas.microsoft.com/office/drawing/2016/ink" xmlns:am3d="http://schemas.microsoft.com/office/drawing/2017/model3d" xmlns:o="urn:schemas-microsoft-com:office:office" xmlns:r="http://schemas.openxmlformats.org/officeDocument/2006/relationships" xmlns:m="http://schemas.openxmlformats.org/officeDocument/2006/math" xmlns:v="urn:schemas-microsoft-com:vml" xmlns:wp14="http://schemas.microsoft.com/office/word/2010/wordprocessingDrawing" xmlns:wp="http://schemas.openxmlformats.org/drawingml/2006/wordprocessingDrawing" xmlns:w10="urn:schemas-microsoft-com:office:word" xmlns:w="http://schemas.openxmlformats.org/wordprocessingml/2006/main" xmlns:w14="http://schemas.microsoft.com/office/word/2010/wordml" xmlns:w15="http://schemas.microsoft.com/office/word/2012/wordml" xmlns:w16cex="http://schemas.microsoft.com/office/word/2018/wordml/cex" xmlns:w16cid="http://schemas.microsoft.com/office/word/2016/wordml/cid" xmlns:w16="http://schemas.microsoft.com/office/word/2018/wordml" xmlns:w16sdtdh="http://schemas.microsoft.com/office/word/2020/wordml/sdtdatahash" xmlns:w16se="http://schemas.microsoft.com/office/word/2015/wordml/symex" xmlns:wpg="http://schemas.microsoft.com/office/word/2010/wordprocessingGroup" xmlns:wpi="http://schemas.microsoft.com/office/word/2010/wordprocessingInk" xmlns:wne="http://schemas.microsoft.com/office/word/2006/wordml" xmlns:wps="http://schemas.microsoft.com/office/word/2010/wordprocessingShape" mc:Ignorable="w14 w15 w16se w16cid w16 w16cex w16sdtdh wp14">
   <w:abstractNum w:abstractNumId="0" w15:restartNumberingAfterBreak="0">
     <w:nsid w:val="3E186CEE"/>
     <w:multiLevelType w:val="hybridMultilevel"/>
@@ -1657,7 +2896,7 @@
 </file>
 
 <file path=word/styles.xml><?xml version="1.0" encoding="utf-8"?>
-<w:styles xmlns:mc="http://schemas.openxmlformats.org/markup-compatibility/2006" xmlns:r="http://schemas.openxmlformats.org/officeDocument/2006/relationships" xmlns:w="http://schemas.openxmlformats.org/wordprocessingml/2006/main" xmlns:w14="http://schemas.microsoft.com/office/word/2010/wordml" xmlns:w15="http://schemas.microsoft.com/office/word/2012/wordml" xmlns:w16se="http://schemas.microsoft.com/office/word/2015/wordml/symex" mc:Ignorable="w14 w15 w16se">
+<w:styles xmlns:mc="http://schemas.openxmlformats.org/markup-compatibility/2006" xmlns:r="http://schemas.openxmlformats.org/officeDocument/2006/relationships" xmlns:w="http://schemas.openxmlformats.org/wordprocessingml/2006/main" xmlns:w14="http://schemas.microsoft.com/office/word/2010/wordml" xmlns:w15="http://schemas.microsoft.com/office/word/2012/wordml" xmlns:w16cex="http://schemas.microsoft.com/office/word/2018/wordml/cex" xmlns:w16cid="http://schemas.microsoft.com/office/word/2016/wordml/cid" xmlns:w16="http://schemas.microsoft.com/office/word/2018/wordml" xmlns:w16sdtdh="http://schemas.microsoft.com/office/word/2020/wordml/sdtdatahash" xmlns:w16se="http://schemas.microsoft.com/office/word/2015/wordml/symex" mc:Ignorable="w14 w15 w16se w16cid w16 w16cex w16sdtdh">
   <w:docDefaults>
     <w:rPrDefault>
       <w:rPr>
@@ -1673,7 +2912,7 @@
       </w:pPr>
     </w:pPrDefault>
   </w:docDefaults>
-  <w:latentStyles w:defLockedState="0" w:defUIPriority="99" w:defSemiHidden="0" w:defUnhideWhenUsed="0" w:defQFormat="0" w:count="371">
+  <w:latentStyles w:defLockedState="0" w:defUIPriority="99" w:defSemiHidden="0" w:defUnhideWhenUsed="0" w:defQFormat="0" w:count="376">
     <w:lsdException w:name="Normal" w:uiPriority="0" w:qFormat="1"/>
     <w:lsdException w:name="heading 1" w:uiPriority="9" w:qFormat="1"/>
     <w:lsdException w:name="heading 2" w:semiHidden="1" w:uiPriority="9" w:unhideWhenUsed="1" w:qFormat="1"/>
@@ -1779,7 +3018,6 @@
     <w:lsdException w:name="HTML Sample" w:semiHidden="1" w:unhideWhenUsed="1"/>
     <w:lsdException w:name="HTML Typewriter" w:semiHidden="1" w:unhideWhenUsed="1"/>
     <w:lsdException w:name="HTML Variable" w:semiHidden="1" w:unhideWhenUsed="1"/>
-    <w:lsdException w:name="Normal Table" w:semiHidden="1" w:unhideWhenUsed="1"/>
     <w:lsdException w:name="annotation subject" w:semiHidden="1" w:unhideWhenUsed="1"/>
     <w:lsdException w:name="No List" w:semiHidden="1" w:unhideWhenUsed="1"/>
     <w:lsdException w:name="Outline List 1" w:semiHidden="1" w:unhideWhenUsed="1"/>
@@ -1822,11 +3060,8 @@
     <w:lsdException w:name="Table Contemporary" w:semiHidden="1" w:unhideWhenUsed="1"/>
     <w:lsdException w:name="Table Elegant" w:semiHidden="1" w:unhideWhenUsed="1"/>
     <w:lsdException w:name="Table Professional" w:semiHidden="1" w:unhideWhenUsed="1"/>
-    <w:lsdException w:name="Table Subtle 1" w:semiHidden="1" w:unhideWhenUsed="1"/>
     <w:lsdException w:name="Table Subtle 2" w:semiHidden="1" w:unhideWhenUsed="1"/>
     <w:lsdException w:name="Table Web 1" w:semiHidden="1" w:unhideWhenUsed="1"/>
-    <w:lsdException w:name="Table Web 2" w:semiHidden="1" w:unhideWhenUsed="1"/>
-    <w:lsdException w:name="Table Web 3" w:semiHidden="1" w:unhideWhenUsed="1"/>
     <w:lsdException w:name="Balloon Text" w:semiHidden="1" w:unhideWhenUsed="1"/>
     <w:lsdException w:name="Table Grid" w:uiPriority="39"/>
     <w:lsdException w:name="Table Theme" w:semiHidden="1" w:unhideWhenUsed="1"/>
@@ -2045,6 +3280,11 @@
     <w:lsdException w:name="List Table 5 Dark Accent 6" w:uiPriority="50"/>
     <w:lsdException w:name="List Table 6 Colorful Accent 6" w:uiPriority="51"/>
     <w:lsdException w:name="List Table 7 Colorful Accent 6" w:uiPriority="52"/>
+    <w:lsdException w:name="Mention" w:semiHidden="1" w:unhideWhenUsed="1"/>
+    <w:lsdException w:name="Smart Hyperlink" w:semiHidden="1" w:unhideWhenUsed="1"/>
+    <w:lsdException w:name="Hashtag" w:semiHidden="1" w:unhideWhenUsed="1"/>
+    <w:lsdException w:name="Unresolved Mention" w:semiHidden="1" w:unhideWhenUsed="1"/>
+    <w:lsdException w:name="Smart Link" w:semiHidden="1" w:unhideWhenUsed="1"/>
   </w:latentStyles>
   <w:style w:type="paragraph" w:default="1" w:styleId="Normal">
     <w:name w:val="Normal"/>
@@ -2081,6 +3321,7 @@
   <w:style w:type="character" w:default="1" w:styleId="DefaultParagraphFont">
     <w:name w:val="Default Paragraph Font"/>
     <w:uiPriority w:val="1"/>
+    <w:semiHidden/>
     <w:unhideWhenUsed/>
   </w:style>
   <w:style w:type="table" w:default="1" w:styleId="TableNormal">

</xml_diff>